<commit_message>
finish section 3 of report
</commit_message>
<xml_diff>
--- a/doc/Report.docx
+++ b/doc/Report.docx
@@ -214,8 +214,6 @@
           <w:szCs w:val="32"/>
         </w:rPr>
       </w:pPr>
-      <w:bookmarkStart w:id="0" w:name="_GoBack"/>
-      <w:bookmarkEnd w:id="0"/>
     </w:p>
     <w:p>
       <w:pPr>
@@ -1482,7 +1480,7 @@
         <w:pStyle w:val="ListParagraph"/>
         <w:numPr>
           <w:ilvl w:val="0"/>
-          <w:numId w:val="1"/>
+          <w:numId w:val="3"/>
         </w:numPr>
         <w:rPr>
           <w:rFonts w:eastAsia="Times New Roman" w:cs="Times New Roman"/>
@@ -1495,13 +1493,2528 @@
           <w:sz w:val="23"/>
           <w:szCs w:val="23"/>
         </w:rPr>
+        <w:t>Search Engine</w:t>
+      </w:r>
+    </w:p>
+    <w:p>
+      <w:pPr>
+        <w:ind w:left="360"/>
+        <w:rPr>
+          <w:rFonts w:eastAsia="Times New Roman" w:cs="Times New Roman"/>
+        </w:rPr>
+      </w:pPr>
+      <w:r>
+        <w:rPr>
+          <w:rFonts w:eastAsia="Times New Roman" w:cs="Times New Roman"/>
+        </w:rPr>
+        <w:t>Input form:</w:t>
+      </w:r>
+    </w:p>
+    <w:p>
+      <w:pPr>
+        <w:ind w:left="360"/>
+        <w:rPr>
+          <w:rFonts w:eastAsia="Times New Roman" w:cs="Times New Roman"/>
+        </w:rPr>
+      </w:pPr>
+      <w:r>
+        <w:rPr>
+          <w:rFonts w:eastAsia="Times New Roman" w:cs="Times New Roman"/>
+          <w:noProof/>
+        </w:rPr>
+        <w:drawing>
+          <wp:inline distT="0" distB="0" distL="0" distR="0" wp14:anchorId="67E5617A" wp14:editId="0A59DBA0">
+            <wp:extent cx="3429000" cy="789782"/>
+            <wp:effectExtent l="0" t="0" r="0" b="0"/>
+            <wp:docPr id="1" name="Picture 1"/>
+            <wp:cNvGraphicFramePr>
+              <a:graphicFrameLocks xmlns:a="http://schemas.openxmlformats.org/drawingml/2006/main" noChangeAspect="1"/>
+            </wp:cNvGraphicFramePr>
+            <a:graphic xmlns:a="http://schemas.openxmlformats.org/drawingml/2006/main">
+              <a:graphicData uri="http://schemas.openxmlformats.org/drawingml/2006/picture">
+                <pic:pic xmlns:pic="http://schemas.openxmlformats.org/drawingml/2006/picture">
+                  <pic:nvPicPr>
+                    <pic:cNvPr id="0" name="main_search.png"/>
+                    <pic:cNvPicPr/>
+                  </pic:nvPicPr>
+                  <pic:blipFill>
+                    <a:blip r:embed="rId9">
+                      <a:extLst>
+                        <a:ext uri="{28A0092B-C50C-407E-A947-70E740481C1C}">
+                          <a14:useLocalDpi xmlns:a14="http://schemas.microsoft.com/office/drawing/2010/main" val="0"/>
+                        </a:ext>
+                      </a:extLst>
+                    </a:blip>
+                    <a:stretch>
+                      <a:fillRect/>
+                    </a:stretch>
+                  </pic:blipFill>
+                  <pic:spPr>
+                    <a:xfrm>
+                      <a:off x="0" y="0"/>
+                      <a:ext cx="3432873" cy="790674"/>
+                    </a:xfrm>
+                    <a:prstGeom prst="rect">
+                      <a:avLst/>
+                    </a:prstGeom>
+                  </pic:spPr>
+                </pic:pic>
+              </a:graphicData>
+            </a:graphic>
+          </wp:inline>
+        </w:drawing>
+      </w:r>
+    </w:p>
+    <w:p>
+      <w:pPr>
+        <w:ind w:left="360"/>
+        <w:rPr>
+          <w:rFonts w:eastAsia="Times New Roman" w:cs="Times New Roman"/>
+        </w:rPr>
+      </w:pPr>
+      <w:r>
+        <w:rPr>
+          <w:rFonts w:eastAsia="Times New Roman" w:cs="Times New Roman"/>
+        </w:rPr>
+        <w:t>Sample</w:t>
+      </w:r>
+      <w:r>
+        <w:rPr>
+          <w:rFonts w:eastAsia="Times New Roman" w:cs="Times New Roman"/>
+        </w:rPr>
+        <w:t xml:space="preserve"> output:</w:t>
+      </w:r>
+    </w:p>
+    <w:p>
+      <w:pPr>
+        <w:ind w:left="360"/>
+        <w:rPr>
+          <w:rFonts w:eastAsia="Times New Roman" w:cs="Times New Roman"/>
+        </w:rPr>
+      </w:pPr>
+      <w:r>
+        <w:rPr>
+          <w:rFonts w:eastAsia="Times New Roman" w:cs="Times New Roman"/>
+          <w:noProof/>
+        </w:rPr>
+        <w:drawing>
+          <wp:inline distT="0" distB="0" distL="0" distR="0" wp14:anchorId="3C527B47" wp14:editId="14FD1631">
+            <wp:extent cx="5486400" cy="1054100"/>
+            <wp:effectExtent l="0" t="0" r="0" b="12700"/>
+            <wp:docPr id="2" name="Picture 2"/>
+            <wp:cNvGraphicFramePr>
+              <a:graphicFrameLocks xmlns:a="http://schemas.openxmlformats.org/drawingml/2006/main" noChangeAspect="1"/>
+            </wp:cNvGraphicFramePr>
+            <a:graphic xmlns:a="http://schemas.openxmlformats.org/drawingml/2006/main">
+              <a:graphicData uri="http://schemas.openxmlformats.org/drawingml/2006/picture">
+                <pic:pic xmlns:pic="http://schemas.openxmlformats.org/drawingml/2006/picture">
+                  <pic:nvPicPr>
+                    <pic:cNvPr id="0" name="search_output.png"/>
+                    <pic:cNvPicPr/>
+                  </pic:nvPicPr>
+                  <pic:blipFill>
+                    <a:blip r:embed="rId10">
+                      <a:extLst>
+                        <a:ext uri="{28A0092B-C50C-407E-A947-70E740481C1C}">
+                          <a14:useLocalDpi xmlns:a14="http://schemas.microsoft.com/office/drawing/2010/main" val="0"/>
+                        </a:ext>
+                      </a:extLst>
+                    </a:blip>
+                    <a:stretch>
+                      <a:fillRect/>
+                    </a:stretch>
+                  </pic:blipFill>
+                  <pic:spPr>
+                    <a:xfrm>
+                      <a:off x="0" y="0"/>
+                      <a:ext cx="5486400" cy="1054100"/>
+                    </a:xfrm>
+                    <a:prstGeom prst="rect">
+                      <a:avLst/>
+                    </a:prstGeom>
+                  </pic:spPr>
+                </pic:pic>
+              </a:graphicData>
+            </a:graphic>
+          </wp:inline>
+        </w:drawing>
+      </w:r>
+    </w:p>
+    <w:p>
+      <w:pPr>
+        <w:pStyle w:val="ListParagraph"/>
+        <w:numPr>
+          <w:ilvl w:val="0"/>
+          <w:numId w:val="3"/>
+        </w:numPr>
+        <w:rPr>
+          <w:rFonts w:eastAsia="Times New Roman" w:cs="Times New Roman"/>
+        </w:rPr>
+      </w:pPr>
+      <w:r>
+        <w:rPr>
+          <w:rFonts w:eastAsia="Times New Roman" w:cs="Times New Roman"/>
+        </w:rPr>
+        <w:t>View by Category</w:t>
+      </w:r>
+    </w:p>
+    <w:p>
+      <w:pPr>
+        <w:ind w:left="360"/>
+        <w:rPr>
+          <w:rFonts w:eastAsia="Times New Roman" w:cs="Times New Roman"/>
+        </w:rPr>
+      </w:pPr>
+      <w:r>
+        <w:rPr>
+          <w:rFonts w:eastAsia="Times New Roman" w:cs="Times New Roman"/>
+          <w:noProof/>
+        </w:rPr>
+        <w:drawing>
+          <wp:inline distT="0" distB="0" distL="0" distR="0" wp14:anchorId="3C004CA5" wp14:editId="28C3BD19">
+            <wp:extent cx="3429000" cy="1796654"/>
+            <wp:effectExtent l="0" t="0" r="0" b="6985"/>
+            <wp:docPr id="3" name="Picture 3"/>
+            <wp:cNvGraphicFramePr>
+              <a:graphicFrameLocks xmlns:a="http://schemas.openxmlformats.org/drawingml/2006/main" noChangeAspect="1"/>
+            </wp:cNvGraphicFramePr>
+            <a:graphic xmlns:a="http://schemas.openxmlformats.org/drawingml/2006/main">
+              <a:graphicData uri="http://schemas.openxmlformats.org/drawingml/2006/picture">
+                <pic:pic xmlns:pic="http://schemas.openxmlformats.org/drawingml/2006/picture">
+                  <pic:nvPicPr>
+                    <pic:cNvPr id="0" name="view_by_category.png"/>
+                    <pic:cNvPicPr/>
+                  </pic:nvPicPr>
+                  <pic:blipFill>
+                    <a:blip r:embed="rId11">
+                      <a:extLst>
+                        <a:ext uri="{28A0092B-C50C-407E-A947-70E740481C1C}">
+                          <a14:useLocalDpi xmlns:a14="http://schemas.microsoft.com/office/drawing/2010/main" val="0"/>
+                        </a:ext>
+                      </a:extLst>
+                    </a:blip>
+                    <a:stretch>
+                      <a:fillRect/>
+                    </a:stretch>
+                  </pic:blipFill>
+                  <pic:spPr>
+                    <a:xfrm>
+                      <a:off x="0" y="0"/>
+                      <a:ext cx="3430326" cy="1797349"/>
+                    </a:xfrm>
+                    <a:prstGeom prst="rect">
+                      <a:avLst/>
+                    </a:prstGeom>
+                  </pic:spPr>
+                </pic:pic>
+              </a:graphicData>
+            </a:graphic>
+          </wp:inline>
+        </w:drawing>
+      </w:r>
+    </w:p>
+    <w:p>
+      <w:pPr>
+        <w:pStyle w:val="ListParagraph"/>
+        <w:numPr>
+          <w:ilvl w:val="0"/>
+          <w:numId w:val="3"/>
+        </w:numPr>
+        <w:rPr>
+          <w:rFonts w:eastAsia="Times New Roman" w:cs="Times New Roman"/>
+        </w:rPr>
+      </w:pPr>
+      <w:r>
+        <w:rPr>
+          <w:rFonts w:eastAsia="Times New Roman" w:cs="Times New Roman"/>
+        </w:rPr>
+        <w:t>Customer Registration</w:t>
+      </w:r>
+    </w:p>
+    <w:p>
+      <w:pPr>
+        <w:ind w:left="360"/>
+        <w:rPr>
+          <w:rFonts w:eastAsia="Times New Roman" w:cs="Times New Roman"/>
+        </w:rPr>
+      </w:pPr>
+      <w:r>
+        <w:rPr>
+          <w:rFonts w:eastAsia="Times New Roman" w:cs="Times New Roman"/>
+        </w:rPr>
+        <w:t>Input form:</w:t>
+      </w:r>
+    </w:p>
+    <w:p>
+      <w:pPr>
+        <w:ind w:left="360"/>
+        <w:rPr>
+          <w:rFonts w:eastAsia="Times New Roman" w:cs="Times New Roman"/>
+        </w:rPr>
+      </w:pPr>
+      <w:r>
+        <w:rPr>
+          <w:rFonts w:eastAsia="Times New Roman" w:cs="Times New Roman"/>
+          <w:noProof/>
+        </w:rPr>
+        <w:drawing>
+          <wp:inline distT="0" distB="0" distL="0" distR="0" wp14:anchorId="07A80AC1" wp14:editId="0E54E91D">
+            <wp:extent cx="3200400" cy="3289671"/>
+            <wp:effectExtent l="0" t="0" r="0" b="12700"/>
+            <wp:docPr id="4" name="Picture 4"/>
+            <wp:cNvGraphicFramePr>
+              <a:graphicFrameLocks xmlns:a="http://schemas.openxmlformats.org/drawingml/2006/main" noChangeAspect="1"/>
+            </wp:cNvGraphicFramePr>
+            <a:graphic xmlns:a="http://schemas.openxmlformats.org/drawingml/2006/main">
+              <a:graphicData uri="http://schemas.openxmlformats.org/drawingml/2006/picture">
+                <pic:pic xmlns:pic="http://schemas.openxmlformats.org/drawingml/2006/picture">
+                  <pic:nvPicPr>
+                    <pic:cNvPr id="0" name="customer_registration.png"/>
+                    <pic:cNvPicPr/>
+                  </pic:nvPicPr>
+                  <pic:blipFill>
+                    <a:blip r:embed="rId12">
+                      <a:extLst>
+                        <a:ext uri="{28A0092B-C50C-407E-A947-70E740481C1C}">
+                          <a14:useLocalDpi xmlns:a14="http://schemas.microsoft.com/office/drawing/2010/main" val="0"/>
+                        </a:ext>
+                      </a:extLst>
+                    </a:blip>
+                    <a:stretch>
+                      <a:fillRect/>
+                    </a:stretch>
+                  </pic:blipFill>
+                  <pic:spPr>
+                    <a:xfrm>
+                      <a:off x="0" y="0"/>
+                      <a:ext cx="3200781" cy="3290063"/>
+                    </a:xfrm>
+                    <a:prstGeom prst="rect">
+                      <a:avLst/>
+                    </a:prstGeom>
+                  </pic:spPr>
+                </pic:pic>
+              </a:graphicData>
+            </a:graphic>
+          </wp:inline>
+        </w:drawing>
+      </w:r>
+    </w:p>
+    <w:p>
+      <w:pPr>
+        <w:ind w:left="360"/>
+        <w:rPr>
+          <w:rFonts w:eastAsia="Times New Roman" w:cs="Times New Roman"/>
+        </w:rPr>
+      </w:pPr>
+      <w:r>
+        <w:rPr>
+          <w:rFonts w:eastAsia="Times New Roman" w:cs="Times New Roman"/>
+        </w:rPr>
+        <w:t>Output form 1</w:t>
+      </w:r>
+      <w:r>
+        <w:rPr>
+          <w:rFonts w:eastAsia="Times New Roman" w:cs="Times New Roman"/>
+        </w:rPr>
+        <w:t xml:space="preserve"> (errors)</w:t>
+      </w:r>
+      <w:r>
+        <w:rPr>
+          <w:rFonts w:eastAsia="Times New Roman" w:cs="Times New Roman"/>
+        </w:rPr>
+        <w:t>:</w:t>
+      </w:r>
+    </w:p>
+    <w:p>
+      <w:pPr>
+        <w:ind w:left="360"/>
+        <w:rPr>
+          <w:rFonts w:eastAsia="Times New Roman" w:cs="Times New Roman"/>
+        </w:rPr>
+      </w:pPr>
+      <w:r>
+        <w:rPr>
+          <w:rFonts w:eastAsia="Times New Roman" w:cs="Times New Roman"/>
+          <w:noProof/>
+        </w:rPr>
+        <w:drawing>
+          <wp:inline distT="0" distB="0" distL="0" distR="0" wp14:anchorId="30F2E94A" wp14:editId="06B29980">
+            <wp:extent cx="4408608" cy="3141133"/>
+            <wp:effectExtent l="0" t="0" r="11430" b="8890"/>
+            <wp:docPr id="6" name="Picture 6"/>
+            <wp:cNvGraphicFramePr>
+              <a:graphicFrameLocks xmlns:a="http://schemas.openxmlformats.org/drawingml/2006/main" noChangeAspect="1"/>
+            </wp:cNvGraphicFramePr>
+            <a:graphic xmlns:a="http://schemas.openxmlformats.org/drawingml/2006/main">
+              <a:graphicData uri="http://schemas.openxmlformats.org/drawingml/2006/picture">
+                <pic:pic xmlns:pic="http://schemas.openxmlformats.org/drawingml/2006/picture">
+                  <pic:nvPicPr>
+                    <pic:cNvPr id="0" name="customer_register_error.png"/>
+                    <pic:cNvPicPr/>
+                  </pic:nvPicPr>
+                  <pic:blipFill>
+                    <a:blip r:embed="rId13">
+                      <a:extLst>
+                        <a:ext uri="{28A0092B-C50C-407E-A947-70E740481C1C}">
+                          <a14:useLocalDpi xmlns:a14="http://schemas.microsoft.com/office/drawing/2010/main" val="0"/>
+                        </a:ext>
+                      </a:extLst>
+                    </a:blip>
+                    <a:stretch>
+                      <a:fillRect/>
+                    </a:stretch>
+                  </pic:blipFill>
+                  <pic:spPr>
+                    <a:xfrm>
+                      <a:off x="0" y="0"/>
+                      <a:ext cx="4408608" cy="3141133"/>
+                    </a:xfrm>
+                    <a:prstGeom prst="rect">
+                      <a:avLst/>
+                    </a:prstGeom>
+                  </pic:spPr>
+                </pic:pic>
+              </a:graphicData>
+            </a:graphic>
+          </wp:inline>
+        </w:drawing>
+      </w:r>
+    </w:p>
+    <w:p>
+      <w:pPr>
+        <w:ind w:left="360"/>
+        <w:rPr>
+          <w:rFonts w:eastAsia="Times New Roman" w:cs="Times New Roman"/>
+        </w:rPr>
+      </w:pPr>
+      <w:r>
+        <w:rPr>
+          <w:rFonts w:eastAsia="Times New Roman" w:cs="Times New Roman"/>
+        </w:rPr>
+        <w:t xml:space="preserve">Output form 2: </w:t>
+      </w:r>
+    </w:p>
+    <w:p>
+      <w:pPr>
+        <w:ind w:left="360"/>
+        <w:rPr>
+          <w:rFonts w:eastAsia="Times New Roman" w:cs="Times New Roman"/>
+        </w:rPr>
+      </w:pPr>
+      <w:r>
+        <w:rPr>
+          <w:rFonts w:eastAsia="Times New Roman" w:cs="Times New Roman"/>
+          <w:noProof/>
+        </w:rPr>
+        <w:drawing>
+          <wp:inline distT="0" distB="0" distL="0" distR="0" wp14:anchorId="2E33D0AE" wp14:editId="16E35D11">
+            <wp:extent cx="2765445" cy="956733"/>
+            <wp:effectExtent l="0" t="0" r="3175" b="8890"/>
+            <wp:docPr id="7" name="Picture 7"/>
+            <wp:cNvGraphicFramePr>
+              <a:graphicFrameLocks xmlns:a="http://schemas.openxmlformats.org/drawingml/2006/main" noChangeAspect="1"/>
+            </wp:cNvGraphicFramePr>
+            <a:graphic xmlns:a="http://schemas.openxmlformats.org/drawingml/2006/main">
+              <a:graphicData uri="http://schemas.openxmlformats.org/drawingml/2006/picture">
+                <pic:pic xmlns:pic="http://schemas.openxmlformats.org/drawingml/2006/picture">
+                  <pic:nvPicPr>
+                    <pic:cNvPr id="0" name="customer_register_success.png"/>
+                    <pic:cNvPicPr/>
+                  </pic:nvPicPr>
+                  <pic:blipFill>
+                    <a:blip r:embed="rId14">
+                      <a:extLst>
+                        <a:ext uri="{28A0092B-C50C-407E-A947-70E740481C1C}">
+                          <a14:useLocalDpi xmlns:a14="http://schemas.microsoft.com/office/drawing/2010/main" val="0"/>
+                        </a:ext>
+                      </a:extLst>
+                    </a:blip>
+                    <a:stretch>
+                      <a:fillRect/>
+                    </a:stretch>
+                  </pic:blipFill>
+                  <pic:spPr>
+                    <a:xfrm>
+                      <a:off x="0" y="0"/>
+                      <a:ext cx="2767057" cy="957291"/>
+                    </a:xfrm>
+                    <a:prstGeom prst="rect">
+                      <a:avLst/>
+                    </a:prstGeom>
+                  </pic:spPr>
+                </pic:pic>
+              </a:graphicData>
+            </a:graphic>
+          </wp:inline>
+        </w:drawing>
+      </w:r>
+    </w:p>
+    <w:p>
+      <w:pPr>
+        <w:pStyle w:val="ListParagraph"/>
+        <w:numPr>
+          <w:ilvl w:val="0"/>
+          <w:numId w:val="3"/>
+        </w:numPr>
+        <w:rPr>
+          <w:rFonts w:eastAsia="Times New Roman" w:cs="Times New Roman"/>
+        </w:rPr>
+      </w:pPr>
+      <w:r>
+        <w:rPr>
+          <w:rFonts w:eastAsia="Times New Roman" w:cs="Times New Roman"/>
+        </w:rPr>
+        <w:t>Customer Login</w:t>
+      </w:r>
+    </w:p>
+    <w:p>
+      <w:pPr>
+        <w:ind w:left="360"/>
+        <w:rPr>
+          <w:rFonts w:eastAsia="Times New Roman" w:cs="Times New Roman"/>
+        </w:rPr>
+      </w:pPr>
+      <w:r>
+        <w:rPr>
+          <w:rFonts w:eastAsia="Times New Roman" w:cs="Times New Roman"/>
+          <w:noProof/>
+        </w:rPr>
+        <w:drawing>
+          <wp:inline distT="0" distB="0" distL="0" distR="0" wp14:anchorId="58D27F52" wp14:editId="6D8CE904">
+            <wp:extent cx="2514600" cy="1611025"/>
+            <wp:effectExtent l="0" t="0" r="0" b="0"/>
+            <wp:docPr id="8" name="Picture 8"/>
+            <wp:cNvGraphicFramePr>
+              <a:graphicFrameLocks xmlns:a="http://schemas.openxmlformats.org/drawingml/2006/main" noChangeAspect="1"/>
+            </wp:cNvGraphicFramePr>
+            <a:graphic xmlns:a="http://schemas.openxmlformats.org/drawingml/2006/main">
+              <a:graphicData uri="http://schemas.openxmlformats.org/drawingml/2006/picture">
+                <pic:pic xmlns:pic="http://schemas.openxmlformats.org/drawingml/2006/picture">
+                  <pic:nvPicPr>
+                    <pic:cNvPr id="0" name="customer_login.png"/>
+                    <pic:cNvPicPr/>
+                  </pic:nvPicPr>
+                  <pic:blipFill>
+                    <a:blip r:embed="rId15">
+                      <a:extLst>
+                        <a:ext uri="{28A0092B-C50C-407E-A947-70E740481C1C}">
+                          <a14:useLocalDpi xmlns:a14="http://schemas.microsoft.com/office/drawing/2010/main" val="0"/>
+                        </a:ext>
+                      </a:extLst>
+                    </a:blip>
+                    <a:stretch>
+                      <a:fillRect/>
+                    </a:stretch>
+                  </pic:blipFill>
+                  <pic:spPr>
+                    <a:xfrm>
+                      <a:off x="0" y="0"/>
+                      <a:ext cx="2515226" cy="1611426"/>
+                    </a:xfrm>
+                    <a:prstGeom prst="rect">
+                      <a:avLst/>
+                    </a:prstGeom>
+                  </pic:spPr>
+                </pic:pic>
+              </a:graphicData>
+            </a:graphic>
+          </wp:inline>
+        </w:drawing>
+      </w:r>
+    </w:p>
+    <w:p>
+      <w:pPr>
+        <w:pStyle w:val="ListParagraph"/>
+        <w:numPr>
+          <w:ilvl w:val="0"/>
+          <w:numId w:val="3"/>
+        </w:numPr>
+        <w:rPr>
+          <w:rFonts w:eastAsia="Times New Roman" w:cs="Times New Roman"/>
+        </w:rPr>
+      </w:pPr>
+      <w:r>
+        <w:rPr>
+          <w:rFonts w:eastAsia="Times New Roman" w:cs="Times New Roman"/>
+        </w:rPr>
+        <w:t>Customer Account</w:t>
+      </w:r>
+    </w:p>
+    <w:p>
+      <w:pPr>
+        <w:ind w:left="360"/>
+        <w:rPr>
+          <w:rFonts w:eastAsia="Times New Roman" w:cs="Times New Roman"/>
+        </w:rPr>
+      </w:pPr>
+      <w:r>
+        <w:rPr>
+          <w:rFonts w:eastAsia="Times New Roman" w:cs="Times New Roman"/>
+        </w:rPr>
+        <w:t>Page of new customer:</w:t>
+      </w:r>
+    </w:p>
+    <w:p>
+      <w:pPr>
+        <w:ind w:left="360"/>
+        <w:rPr>
+          <w:rFonts w:eastAsia="Times New Roman" w:cs="Times New Roman"/>
+        </w:rPr>
+      </w:pPr>
+      <w:r>
+        <w:rPr>
+          <w:rFonts w:eastAsia="Times New Roman" w:cs="Times New Roman"/>
+          <w:noProof/>
+        </w:rPr>
+        <w:drawing>
+          <wp:inline distT="0" distB="0" distL="0" distR="0" wp14:anchorId="77603AF1" wp14:editId="3CA9ADC5">
+            <wp:extent cx="2857500" cy="1745140"/>
+            <wp:effectExtent l="0" t="0" r="0" b="7620"/>
+            <wp:docPr id="9" name="Picture 9"/>
+            <wp:cNvGraphicFramePr>
+              <a:graphicFrameLocks xmlns:a="http://schemas.openxmlformats.org/drawingml/2006/main" noChangeAspect="1"/>
+            </wp:cNvGraphicFramePr>
+            <a:graphic xmlns:a="http://schemas.openxmlformats.org/drawingml/2006/main">
+              <a:graphicData uri="http://schemas.openxmlformats.org/drawingml/2006/picture">
+                <pic:pic xmlns:pic="http://schemas.openxmlformats.org/drawingml/2006/picture">
+                  <pic:nvPicPr>
+                    <pic:cNvPr id="0" name="customer_new_my_account.png"/>
+                    <pic:cNvPicPr/>
+                  </pic:nvPicPr>
+                  <pic:blipFill>
+                    <a:blip r:embed="rId16">
+                      <a:extLst>
+                        <a:ext uri="{28A0092B-C50C-407E-A947-70E740481C1C}">
+                          <a14:useLocalDpi xmlns:a14="http://schemas.microsoft.com/office/drawing/2010/main" val="0"/>
+                        </a:ext>
+                      </a:extLst>
+                    </a:blip>
+                    <a:stretch>
+                      <a:fillRect/>
+                    </a:stretch>
+                  </pic:blipFill>
+                  <pic:spPr>
+                    <a:xfrm>
+                      <a:off x="0" y="0"/>
+                      <a:ext cx="2857817" cy="1745333"/>
+                    </a:xfrm>
+                    <a:prstGeom prst="rect">
+                      <a:avLst/>
+                    </a:prstGeom>
+                  </pic:spPr>
+                </pic:pic>
+              </a:graphicData>
+            </a:graphic>
+          </wp:inline>
+        </w:drawing>
+      </w:r>
+    </w:p>
+    <w:p>
+      <w:pPr>
+        <w:ind w:left="360"/>
+        <w:rPr>
+          <w:rFonts w:eastAsia="Times New Roman" w:cs="Times New Roman"/>
+        </w:rPr>
+      </w:pPr>
+      <w:r>
+        <w:rPr>
+          <w:rFonts w:eastAsia="Times New Roman" w:cs="Times New Roman"/>
+        </w:rPr>
+        <w:t>Page of old customer:</w:t>
+      </w:r>
+    </w:p>
+    <w:p>
+      <w:pPr>
+        <w:ind w:left="360"/>
+        <w:rPr>
+          <w:rFonts w:eastAsia="Times New Roman" w:cs="Times New Roman"/>
+        </w:rPr>
+      </w:pPr>
+      <w:r>
+        <w:rPr>
+          <w:rFonts w:eastAsia="Times New Roman" w:cs="Times New Roman"/>
+          <w:noProof/>
+        </w:rPr>
+        <w:drawing>
+          <wp:inline distT="0" distB="0" distL="0" distR="0" wp14:anchorId="0D0117FA" wp14:editId="2D93375B">
+            <wp:extent cx="2286000" cy="1530928"/>
+            <wp:effectExtent l="0" t="0" r="0" b="0"/>
+            <wp:docPr id="10" name="Picture 10"/>
+            <wp:cNvGraphicFramePr>
+              <a:graphicFrameLocks xmlns:a="http://schemas.openxmlformats.org/drawingml/2006/main" noChangeAspect="1"/>
+            </wp:cNvGraphicFramePr>
+            <a:graphic xmlns:a="http://schemas.openxmlformats.org/drawingml/2006/main">
+              <a:graphicData uri="http://schemas.openxmlformats.org/drawingml/2006/picture">
+                <pic:pic xmlns:pic="http://schemas.openxmlformats.org/drawingml/2006/picture">
+                  <pic:nvPicPr>
+                    <pic:cNvPr id="0" name="my_account.png"/>
+                    <pic:cNvPicPr/>
+                  </pic:nvPicPr>
+                  <pic:blipFill>
+                    <a:blip r:embed="rId17">
+                      <a:extLst>
+                        <a:ext uri="{28A0092B-C50C-407E-A947-70E740481C1C}">
+                          <a14:useLocalDpi xmlns:a14="http://schemas.microsoft.com/office/drawing/2010/main" val="0"/>
+                        </a:ext>
+                      </a:extLst>
+                    </a:blip>
+                    <a:stretch>
+                      <a:fillRect/>
+                    </a:stretch>
+                  </pic:blipFill>
+                  <pic:spPr>
+                    <a:xfrm>
+                      <a:off x="0" y="0"/>
+                      <a:ext cx="2286411" cy="1531203"/>
+                    </a:xfrm>
+                    <a:prstGeom prst="rect">
+                      <a:avLst/>
+                    </a:prstGeom>
+                  </pic:spPr>
+                </pic:pic>
+              </a:graphicData>
+            </a:graphic>
+          </wp:inline>
+        </w:drawing>
+      </w:r>
+    </w:p>
+    <w:p>
+      <w:pPr>
+        <w:pStyle w:val="ListParagraph"/>
+        <w:numPr>
+          <w:ilvl w:val="0"/>
+          <w:numId w:val="3"/>
+        </w:numPr>
+        <w:rPr>
+          <w:rFonts w:eastAsia="Times New Roman" w:cs="Times New Roman"/>
+        </w:rPr>
+      </w:pPr>
+      <w:r>
+        <w:rPr>
+          <w:rFonts w:eastAsia="Times New Roman" w:cs="Times New Roman"/>
+        </w:rPr>
+        <w:t>Address Book</w:t>
+      </w:r>
+    </w:p>
+    <w:p>
+      <w:pPr>
+        <w:ind w:left="360"/>
+        <w:rPr>
+          <w:rFonts w:eastAsia="Times New Roman" w:cs="Times New Roman"/>
+        </w:rPr>
+      </w:pPr>
+      <w:r>
+        <w:rPr>
+          <w:rFonts w:eastAsia="Times New Roman" w:cs="Times New Roman"/>
+        </w:rPr>
+        <w:t>Input form 1:</w:t>
+      </w:r>
+    </w:p>
+    <w:p>
+      <w:pPr>
+        <w:ind w:left="360"/>
+        <w:rPr>
+          <w:rFonts w:eastAsia="Times New Roman" w:cs="Times New Roman"/>
+        </w:rPr>
+      </w:pPr>
+      <w:r>
+        <w:rPr>
+          <w:rFonts w:eastAsia="Times New Roman" w:cs="Times New Roman"/>
+          <w:noProof/>
+        </w:rPr>
+        <w:drawing>
+          <wp:inline distT="0" distB="0" distL="0" distR="0" wp14:anchorId="6BB8DAB5" wp14:editId="69BB4ACA">
+            <wp:extent cx="2171700" cy="1423589"/>
+            <wp:effectExtent l="0" t="0" r="0" b="0"/>
+            <wp:docPr id="13" name="Picture 13"/>
+            <wp:cNvGraphicFramePr>
+              <a:graphicFrameLocks xmlns:a="http://schemas.openxmlformats.org/drawingml/2006/main" noChangeAspect="1"/>
+            </wp:cNvGraphicFramePr>
+            <a:graphic xmlns:a="http://schemas.openxmlformats.org/drawingml/2006/main">
+              <a:graphicData uri="http://schemas.openxmlformats.org/drawingml/2006/picture">
+                <pic:pic xmlns:pic="http://schemas.openxmlformats.org/drawingml/2006/picture">
+                  <pic:nvPicPr>
+                    <pic:cNvPr id="0" name="address_input.png"/>
+                    <pic:cNvPicPr/>
+                  </pic:nvPicPr>
+                  <pic:blipFill>
+                    <a:blip r:embed="rId18">
+                      <a:extLst>
+                        <a:ext uri="{28A0092B-C50C-407E-A947-70E740481C1C}">
+                          <a14:useLocalDpi xmlns:a14="http://schemas.microsoft.com/office/drawing/2010/main" val="0"/>
+                        </a:ext>
+                      </a:extLst>
+                    </a:blip>
+                    <a:stretch>
+                      <a:fillRect/>
+                    </a:stretch>
+                  </pic:blipFill>
+                  <pic:spPr>
+                    <a:xfrm>
+                      <a:off x="0" y="0"/>
+                      <a:ext cx="2173141" cy="1424533"/>
+                    </a:xfrm>
+                    <a:prstGeom prst="rect">
+                      <a:avLst/>
+                    </a:prstGeom>
+                  </pic:spPr>
+                </pic:pic>
+              </a:graphicData>
+            </a:graphic>
+          </wp:inline>
+        </w:drawing>
+      </w:r>
+    </w:p>
+    <w:p>
+      <w:pPr>
+        <w:ind w:left="360"/>
+        <w:rPr>
+          <w:rFonts w:eastAsia="Times New Roman" w:cs="Times New Roman"/>
+        </w:rPr>
+      </w:pPr>
+      <w:r>
+        <w:rPr>
+          <w:rFonts w:eastAsia="Times New Roman" w:cs="Times New Roman"/>
+        </w:rPr>
+        <w:t>Input form 2:</w:t>
+      </w:r>
+    </w:p>
+    <w:p>
+      <w:pPr>
+        <w:ind w:left="360"/>
+        <w:rPr>
+          <w:rFonts w:eastAsia="Times New Roman" w:cs="Times New Roman"/>
+        </w:rPr>
+      </w:pPr>
+      <w:r>
+        <w:rPr>
+          <w:rFonts w:eastAsia="Times New Roman" w:cs="Times New Roman"/>
+          <w:noProof/>
+        </w:rPr>
+        <w:drawing>
+          <wp:inline distT="0" distB="0" distL="0" distR="0" wp14:anchorId="757AE323" wp14:editId="41ADDC38">
+            <wp:extent cx="1943100" cy="2070640"/>
+            <wp:effectExtent l="0" t="0" r="0" b="12700"/>
+            <wp:docPr id="14" name="Picture 14"/>
+            <wp:cNvGraphicFramePr>
+              <a:graphicFrameLocks xmlns:a="http://schemas.openxmlformats.org/drawingml/2006/main" noChangeAspect="1"/>
+            </wp:cNvGraphicFramePr>
+            <a:graphic xmlns:a="http://schemas.openxmlformats.org/drawingml/2006/main">
+              <a:graphicData uri="http://schemas.openxmlformats.org/drawingml/2006/picture">
+                <pic:pic xmlns:pic="http://schemas.openxmlformats.org/drawingml/2006/picture">
+                  <pic:nvPicPr>
+                    <pic:cNvPr id="0" name="address_edit.png"/>
+                    <pic:cNvPicPr/>
+                  </pic:nvPicPr>
+                  <pic:blipFill>
+                    <a:blip r:embed="rId19">
+                      <a:extLst>
+                        <a:ext uri="{28A0092B-C50C-407E-A947-70E740481C1C}">
+                          <a14:useLocalDpi xmlns:a14="http://schemas.microsoft.com/office/drawing/2010/main" val="0"/>
+                        </a:ext>
+                      </a:extLst>
+                    </a:blip>
+                    <a:stretch>
+                      <a:fillRect/>
+                    </a:stretch>
+                  </pic:blipFill>
+                  <pic:spPr>
+                    <a:xfrm>
+                      <a:off x="0" y="0"/>
+                      <a:ext cx="1943474" cy="2071039"/>
+                    </a:xfrm>
+                    <a:prstGeom prst="rect">
+                      <a:avLst/>
+                    </a:prstGeom>
+                  </pic:spPr>
+                </pic:pic>
+              </a:graphicData>
+            </a:graphic>
+          </wp:inline>
+        </w:drawing>
+      </w:r>
+    </w:p>
+    <w:p>
+      <w:pPr>
+        <w:ind w:left="360"/>
+        <w:rPr>
+          <w:rFonts w:eastAsia="Times New Roman" w:cs="Times New Roman"/>
+        </w:rPr>
+      </w:pPr>
+      <w:r>
+        <w:rPr>
+          <w:rFonts w:eastAsia="Times New Roman" w:cs="Times New Roman"/>
+          <w:noProof/>
+        </w:rPr>
+        <w:drawing>
+          <wp:inline distT="0" distB="0" distL="0" distR="0" wp14:anchorId="06D2D12F" wp14:editId="0A934935">
+            <wp:extent cx="2171700" cy="2192449"/>
+            <wp:effectExtent l="0" t="0" r="0" b="0"/>
+            <wp:docPr id="11" name="Picture 11"/>
+            <wp:cNvGraphicFramePr>
+              <a:graphicFrameLocks xmlns:a="http://schemas.openxmlformats.org/drawingml/2006/main" noChangeAspect="1"/>
+            </wp:cNvGraphicFramePr>
+            <a:graphic xmlns:a="http://schemas.openxmlformats.org/drawingml/2006/main">
+              <a:graphicData uri="http://schemas.openxmlformats.org/drawingml/2006/picture">
+                <pic:pic xmlns:pic="http://schemas.openxmlformats.org/drawingml/2006/picture">
+                  <pic:nvPicPr>
+                    <pic:cNvPr id="0" name="Address_book.png"/>
+                    <pic:cNvPicPr/>
+                  </pic:nvPicPr>
+                  <pic:blipFill>
+                    <a:blip r:embed="rId20">
+                      <a:extLst>
+                        <a:ext uri="{28A0092B-C50C-407E-A947-70E740481C1C}">
+                          <a14:useLocalDpi xmlns:a14="http://schemas.microsoft.com/office/drawing/2010/main" val="0"/>
+                        </a:ext>
+                      </a:extLst>
+                    </a:blip>
+                    <a:stretch>
+                      <a:fillRect/>
+                    </a:stretch>
+                  </pic:blipFill>
+                  <pic:spPr>
+                    <a:xfrm>
+                      <a:off x="0" y="0"/>
+                      <a:ext cx="2172953" cy="2193714"/>
+                    </a:xfrm>
+                    <a:prstGeom prst="rect">
+                      <a:avLst/>
+                    </a:prstGeom>
+                  </pic:spPr>
+                </pic:pic>
+              </a:graphicData>
+            </a:graphic>
+          </wp:inline>
+        </w:drawing>
+      </w:r>
+    </w:p>
+    <w:p>
+      <w:pPr>
+        <w:pStyle w:val="ListParagraph"/>
+        <w:numPr>
+          <w:ilvl w:val="0"/>
+          <w:numId w:val="3"/>
+        </w:numPr>
+        <w:rPr>
+          <w:rFonts w:eastAsia="Times New Roman" w:cs="Times New Roman"/>
+        </w:rPr>
+      </w:pPr>
+      <w:r>
+        <w:rPr>
+          <w:rFonts w:eastAsia="Times New Roman" w:cs="Times New Roman"/>
+        </w:rPr>
+        <w:t>Payment Method</w:t>
+      </w:r>
+    </w:p>
+    <w:p>
+      <w:pPr>
+        <w:ind w:left="360"/>
+        <w:rPr>
+          <w:rFonts w:eastAsia="Times New Roman" w:cs="Times New Roman"/>
+        </w:rPr>
+      </w:pPr>
+      <w:r>
+        <w:rPr>
+          <w:rFonts w:eastAsia="Times New Roman" w:cs="Times New Roman"/>
+        </w:rPr>
+        <w:t>Input form 1:</w:t>
+      </w:r>
+    </w:p>
+    <w:p>
+      <w:pPr>
+        <w:ind w:left="360"/>
+        <w:rPr>
+          <w:rFonts w:eastAsia="Times New Roman" w:cs="Times New Roman"/>
+        </w:rPr>
+      </w:pPr>
+      <w:r>
+        <w:rPr>
+          <w:rFonts w:eastAsia="Times New Roman" w:cs="Times New Roman"/>
+          <w:noProof/>
+        </w:rPr>
+        <w:drawing>
+          <wp:inline distT="0" distB="0" distL="0" distR="0" wp14:anchorId="5D47D7F5" wp14:editId="02FA6C5E">
+            <wp:extent cx="2171700" cy="3526095"/>
+            <wp:effectExtent l="0" t="0" r="0" b="5080"/>
+            <wp:docPr id="15" name="Picture 15"/>
+            <wp:cNvGraphicFramePr>
+              <a:graphicFrameLocks xmlns:a="http://schemas.openxmlformats.org/drawingml/2006/main" noChangeAspect="1"/>
+            </wp:cNvGraphicFramePr>
+            <a:graphic xmlns:a="http://schemas.openxmlformats.org/drawingml/2006/main">
+              <a:graphicData uri="http://schemas.openxmlformats.org/drawingml/2006/picture">
+                <pic:pic xmlns:pic="http://schemas.openxmlformats.org/drawingml/2006/picture">
+                  <pic:nvPicPr>
+                    <pic:cNvPr id="0" name="payment_input.png"/>
+                    <pic:cNvPicPr/>
+                  </pic:nvPicPr>
+                  <pic:blipFill>
+                    <a:blip r:embed="rId21">
+                      <a:extLst>
+                        <a:ext uri="{28A0092B-C50C-407E-A947-70E740481C1C}">
+                          <a14:useLocalDpi xmlns:a14="http://schemas.microsoft.com/office/drawing/2010/main" val="0"/>
+                        </a:ext>
+                      </a:extLst>
+                    </a:blip>
+                    <a:stretch>
+                      <a:fillRect/>
+                    </a:stretch>
+                  </pic:blipFill>
+                  <pic:spPr>
+                    <a:xfrm>
+                      <a:off x="0" y="0"/>
+                      <a:ext cx="2172339" cy="3527133"/>
+                    </a:xfrm>
+                    <a:prstGeom prst="rect">
+                      <a:avLst/>
+                    </a:prstGeom>
+                  </pic:spPr>
+                </pic:pic>
+              </a:graphicData>
+            </a:graphic>
+          </wp:inline>
+        </w:drawing>
+      </w:r>
+    </w:p>
+    <w:p>
+      <w:pPr>
+        <w:ind w:left="360"/>
+        <w:rPr>
+          <w:rFonts w:eastAsia="Times New Roman" w:cs="Times New Roman"/>
+        </w:rPr>
+      </w:pPr>
+      <w:r>
+        <w:rPr>
+          <w:rFonts w:eastAsia="Times New Roman" w:cs="Times New Roman"/>
+        </w:rPr>
+        <w:t>Input form 2 (error):</w:t>
+      </w:r>
+    </w:p>
+    <w:p>
+      <w:pPr>
+        <w:ind w:left="360"/>
+        <w:rPr>
+          <w:rFonts w:eastAsia="Times New Roman" w:cs="Times New Roman"/>
+        </w:rPr>
+      </w:pPr>
+      <w:r>
+        <w:rPr>
+          <w:rFonts w:eastAsia="Times New Roman" w:cs="Times New Roman"/>
+          <w:noProof/>
+        </w:rPr>
+        <w:drawing>
+          <wp:inline distT="0" distB="0" distL="0" distR="0" wp14:anchorId="333DE296" wp14:editId="19A6766D">
+            <wp:extent cx="3303509" cy="1413933"/>
+            <wp:effectExtent l="0" t="0" r="0" b="8890"/>
+            <wp:docPr id="16" name="Picture 16"/>
+            <wp:cNvGraphicFramePr>
+              <a:graphicFrameLocks xmlns:a="http://schemas.openxmlformats.org/drawingml/2006/main" noChangeAspect="1"/>
+            </wp:cNvGraphicFramePr>
+            <a:graphic xmlns:a="http://schemas.openxmlformats.org/drawingml/2006/main">
+              <a:graphicData uri="http://schemas.openxmlformats.org/drawingml/2006/picture">
+                <pic:pic xmlns:pic="http://schemas.openxmlformats.org/drawingml/2006/picture">
+                  <pic:nvPicPr>
+                    <pic:cNvPr id="0" name="card_no_error.png"/>
+                    <pic:cNvPicPr/>
+                  </pic:nvPicPr>
+                  <pic:blipFill>
+                    <a:blip r:embed="rId22">
+                      <a:extLst>
+                        <a:ext uri="{28A0092B-C50C-407E-A947-70E740481C1C}">
+                          <a14:useLocalDpi xmlns:a14="http://schemas.microsoft.com/office/drawing/2010/main" val="0"/>
+                        </a:ext>
+                      </a:extLst>
+                    </a:blip>
+                    <a:stretch>
+                      <a:fillRect/>
+                    </a:stretch>
+                  </pic:blipFill>
+                  <pic:spPr>
+                    <a:xfrm>
+                      <a:off x="0" y="0"/>
+                      <a:ext cx="3305215" cy="1414663"/>
+                    </a:xfrm>
+                    <a:prstGeom prst="rect">
+                      <a:avLst/>
+                    </a:prstGeom>
+                  </pic:spPr>
+                </pic:pic>
+              </a:graphicData>
+            </a:graphic>
+          </wp:inline>
+        </w:drawing>
+      </w:r>
+    </w:p>
+    <w:p>
+      <w:pPr>
+        <w:ind w:left="360"/>
+        <w:rPr>
+          <w:rFonts w:eastAsia="Times New Roman" w:cs="Times New Roman"/>
+        </w:rPr>
+      </w:pPr>
+      <w:r>
+        <w:rPr>
+          <w:rFonts w:eastAsia="Times New Roman" w:cs="Times New Roman"/>
+        </w:rPr>
+        <w:t>Input form 3 (error):</w:t>
+      </w:r>
+    </w:p>
+    <w:p>
+      <w:pPr>
+        <w:ind w:left="360"/>
+        <w:rPr>
+          <w:rFonts w:eastAsia="Times New Roman" w:cs="Times New Roman"/>
+        </w:rPr>
+      </w:pPr>
+      <w:r>
+        <w:rPr>
+          <w:rFonts w:eastAsia="Times New Roman" w:cs="Times New Roman"/>
+          <w:noProof/>
+        </w:rPr>
+        <w:drawing>
+          <wp:inline distT="0" distB="0" distL="0" distR="0" wp14:anchorId="0764B3F2" wp14:editId="417F3D8E">
+            <wp:extent cx="3200400" cy="1513523"/>
+            <wp:effectExtent l="0" t="0" r="0" b="10795"/>
+            <wp:docPr id="17" name="Picture 17"/>
+            <wp:cNvGraphicFramePr>
+              <a:graphicFrameLocks xmlns:a="http://schemas.openxmlformats.org/drawingml/2006/main" noChangeAspect="1"/>
+            </wp:cNvGraphicFramePr>
+            <a:graphic xmlns:a="http://schemas.openxmlformats.org/drawingml/2006/main">
+              <a:graphicData uri="http://schemas.openxmlformats.org/drawingml/2006/picture">
+                <pic:pic xmlns:pic="http://schemas.openxmlformats.org/drawingml/2006/picture">
+                  <pic:nvPicPr>
+                    <pic:cNvPr id="0" name="card_expir_error.png"/>
+                    <pic:cNvPicPr/>
+                  </pic:nvPicPr>
+                  <pic:blipFill>
+                    <a:blip r:embed="rId23">
+                      <a:extLst>
+                        <a:ext uri="{28A0092B-C50C-407E-A947-70E740481C1C}">
+                          <a14:useLocalDpi xmlns:a14="http://schemas.microsoft.com/office/drawing/2010/main" val="0"/>
+                        </a:ext>
+                      </a:extLst>
+                    </a:blip>
+                    <a:stretch>
+                      <a:fillRect/>
+                    </a:stretch>
+                  </pic:blipFill>
+                  <pic:spPr>
+                    <a:xfrm>
+                      <a:off x="0" y="0"/>
+                      <a:ext cx="3200400" cy="1513523"/>
+                    </a:xfrm>
+                    <a:prstGeom prst="rect">
+                      <a:avLst/>
+                    </a:prstGeom>
+                  </pic:spPr>
+                </pic:pic>
+              </a:graphicData>
+            </a:graphic>
+          </wp:inline>
+        </w:drawing>
+      </w:r>
+    </w:p>
+    <w:p>
+      <w:pPr>
+        <w:ind w:left="360"/>
+        <w:rPr>
+          <w:rFonts w:eastAsia="Times New Roman" w:cs="Times New Roman"/>
+        </w:rPr>
+      </w:pPr>
+      <w:r>
+        <w:rPr>
+          <w:rFonts w:eastAsia="Times New Roman" w:cs="Times New Roman"/>
+        </w:rPr>
+        <w:t xml:space="preserve">Input form 4: </w:t>
+      </w:r>
+    </w:p>
+    <w:p>
+      <w:pPr>
+        <w:ind w:left="360"/>
+        <w:rPr>
+          <w:rFonts w:eastAsia="Times New Roman" w:cs="Times New Roman"/>
+        </w:rPr>
+      </w:pPr>
+      <w:r>
+        <w:rPr>
+          <w:rFonts w:eastAsia="Times New Roman" w:cs="Times New Roman"/>
+          <w:noProof/>
+        </w:rPr>
+        <w:drawing>
+          <wp:inline distT="0" distB="0" distL="0" distR="0" wp14:anchorId="4453C15B" wp14:editId="350191AA">
+            <wp:extent cx="2171700" cy="2628172"/>
+            <wp:effectExtent l="0" t="0" r="0" b="0"/>
+            <wp:docPr id="18" name="Picture 18"/>
+            <wp:cNvGraphicFramePr>
+              <a:graphicFrameLocks xmlns:a="http://schemas.openxmlformats.org/drawingml/2006/main" noChangeAspect="1"/>
+            </wp:cNvGraphicFramePr>
+            <a:graphic xmlns:a="http://schemas.openxmlformats.org/drawingml/2006/main">
+              <a:graphicData uri="http://schemas.openxmlformats.org/drawingml/2006/picture">
+                <pic:pic xmlns:pic="http://schemas.openxmlformats.org/drawingml/2006/picture">
+                  <pic:nvPicPr>
+                    <pic:cNvPr id="0" name="payment_edit.png"/>
+                    <pic:cNvPicPr/>
+                  </pic:nvPicPr>
+                  <pic:blipFill>
+                    <a:blip r:embed="rId24">
+                      <a:extLst>
+                        <a:ext uri="{28A0092B-C50C-407E-A947-70E740481C1C}">
+                          <a14:useLocalDpi xmlns:a14="http://schemas.microsoft.com/office/drawing/2010/main" val="0"/>
+                        </a:ext>
+                      </a:extLst>
+                    </a:blip>
+                    <a:stretch>
+                      <a:fillRect/>
+                    </a:stretch>
+                  </pic:blipFill>
+                  <pic:spPr>
+                    <a:xfrm>
+                      <a:off x="0" y="0"/>
+                      <a:ext cx="2172432" cy="2629058"/>
+                    </a:xfrm>
+                    <a:prstGeom prst="rect">
+                      <a:avLst/>
+                    </a:prstGeom>
+                  </pic:spPr>
+                </pic:pic>
+              </a:graphicData>
+            </a:graphic>
+          </wp:inline>
+        </w:drawing>
+      </w:r>
+    </w:p>
+    <w:p>
+      <w:pPr>
+        <w:ind w:left="360"/>
+        <w:rPr>
+          <w:rFonts w:eastAsia="Times New Roman" w:cs="Times New Roman"/>
+        </w:rPr>
+      </w:pPr>
+      <w:r>
+        <w:rPr>
+          <w:rFonts w:eastAsia="Times New Roman" w:cs="Times New Roman"/>
+        </w:rPr>
+        <w:t>Output form:</w:t>
+      </w:r>
+    </w:p>
+    <w:p>
+      <w:pPr>
+        <w:ind w:left="360"/>
+        <w:rPr>
+          <w:rFonts w:eastAsia="Times New Roman" w:cs="Times New Roman"/>
+        </w:rPr>
+      </w:pPr>
+      <w:r>
+        <w:rPr>
+          <w:rFonts w:eastAsia="Times New Roman" w:cs="Times New Roman"/>
+          <w:noProof/>
+        </w:rPr>
+        <w:drawing>
+          <wp:inline distT="0" distB="0" distL="0" distR="0" wp14:anchorId="12F073A6" wp14:editId="0C7CB867">
+            <wp:extent cx="2514600" cy="3214612"/>
+            <wp:effectExtent l="0" t="0" r="0" b="11430"/>
+            <wp:docPr id="12" name="Picture 12"/>
+            <wp:cNvGraphicFramePr>
+              <a:graphicFrameLocks xmlns:a="http://schemas.openxmlformats.org/drawingml/2006/main" noChangeAspect="1"/>
+            </wp:cNvGraphicFramePr>
+            <a:graphic xmlns:a="http://schemas.openxmlformats.org/drawingml/2006/main">
+              <a:graphicData uri="http://schemas.openxmlformats.org/drawingml/2006/picture">
+                <pic:pic xmlns:pic="http://schemas.openxmlformats.org/drawingml/2006/picture">
+                  <pic:nvPicPr>
+                    <pic:cNvPr id="0" name="payment.png"/>
+                    <pic:cNvPicPr/>
+                  </pic:nvPicPr>
+                  <pic:blipFill>
+                    <a:blip r:embed="rId25">
+                      <a:extLst>
+                        <a:ext uri="{28A0092B-C50C-407E-A947-70E740481C1C}">
+                          <a14:useLocalDpi xmlns:a14="http://schemas.microsoft.com/office/drawing/2010/main" val="0"/>
+                        </a:ext>
+                      </a:extLst>
+                    </a:blip>
+                    <a:stretch>
+                      <a:fillRect/>
+                    </a:stretch>
+                  </pic:blipFill>
+                  <pic:spPr>
+                    <a:xfrm>
+                      <a:off x="0" y="0"/>
+                      <a:ext cx="2515205" cy="3215385"/>
+                    </a:xfrm>
+                    <a:prstGeom prst="rect">
+                      <a:avLst/>
+                    </a:prstGeom>
+                  </pic:spPr>
+                </pic:pic>
+              </a:graphicData>
+            </a:graphic>
+          </wp:inline>
+        </w:drawing>
+      </w:r>
+    </w:p>
+    <w:p>
+      <w:pPr>
+        <w:pStyle w:val="ListParagraph"/>
+        <w:numPr>
+          <w:ilvl w:val="0"/>
+          <w:numId w:val="3"/>
+        </w:numPr>
+        <w:rPr>
+          <w:rFonts w:eastAsia="Times New Roman" w:cs="Times New Roman"/>
+        </w:rPr>
+      </w:pPr>
+      <w:r>
+        <w:rPr>
+          <w:rFonts w:eastAsia="Times New Roman" w:cs="Times New Roman"/>
+        </w:rPr>
+        <w:t>Item Page</w:t>
+      </w:r>
+    </w:p>
+    <w:p>
+      <w:pPr>
+        <w:ind w:left="360"/>
+        <w:rPr>
+          <w:rFonts w:eastAsia="Times New Roman" w:cs="Times New Roman"/>
+        </w:rPr>
+      </w:pPr>
+      <w:r>
+        <w:rPr>
+          <w:rFonts w:eastAsia="Times New Roman" w:cs="Times New Roman"/>
+          <w:noProof/>
+        </w:rPr>
+        <w:drawing>
+          <wp:inline distT="0" distB="0" distL="0" distR="0" wp14:anchorId="41492880" wp14:editId="6FF6B23C">
+            <wp:extent cx="5486400" cy="3492500"/>
+            <wp:effectExtent l="0" t="0" r="0" b="12700"/>
+            <wp:docPr id="19" name="Picture 19"/>
+            <wp:cNvGraphicFramePr>
+              <a:graphicFrameLocks xmlns:a="http://schemas.openxmlformats.org/drawingml/2006/main" noChangeAspect="1"/>
+            </wp:cNvGraphicFramePr>
+            <a:graphic xmlns:a="http://schemas.openxmlformats.org/drawingml/2006/main">
+              <a:graphicData uri="http://schemas.openxmlformats.org/drawingml/2006/picture">
+                <pic:pic xmlns:pic="http://schemas.openxmlformats.org/drawingml/2006/picture">
+                  <pic:nvPicPr>
+                    <pic:cNvPr id="0" name="call_of_duty.png"/>
+                    <pic:cNvPicPr/>
+                  </pic:nvPicPr>
+                  <pic:blipFill>
+                    <a:blip r:embed="rId26">
+                      <a:extLst>
+                        <a:ext uri="{28A0092B-C50C-407E-A947-70E740481C1C}">
+                          <a14:useLocalDpi xmlns:a14="http://schemas.microsoft.com/office/drawing/2010/main" val="0"/>
+                        </a:ext>
+                      </a:extLst>
+                    </a:blip>
+                    <a:stretch>
+                      <a:fillRect/>
+                    </a:stretch>
+                  </pic:blipFill>
+                  <pic:spPr>
+                    <a:xfrm>
+                      <a:off x="0" y="0"/>
+                      <a:ext cx="5486400" cy="3492500"/>
+                    </a:xfrm>
+                    <a:prstGeom prst="rect">
+                      <a:avLst/>
+                    </a:prstGeom>
+                  </pic:spPr>
+                </pic:pic>
+              </a:graphicData>
+            </a:graphic>
+          </wp:inline>
+        </w:drawing>
+      </w:r>
+    </w:p>
+    <w:p>
+      <w:pPr>
+        <w:pStyle w:val="ListParagraph"/>
+        <w:numPr>
+          <w:ilvl w:val="0"/>
+          <w:numId w:val="3"/>
+        </w:numPr>
+        <w:rPr>
+          <w:rFonts w:eastAsia="Times New Roman" w:cs="Times New Roman"/>
+        </w:rPr>
+      </w:pPr>
+      <w:r>
+        <w:rPr>
+          <w:rFonts w:eastAsia="Times New Roman" w:cs="Times New Roman"/>
+        </w:rPr>
+        <w:t>Customer Basket</w:t>
+      </w:r>
+    </w:p>
+    <w:p>
+      <w:pPr>
+        <w:ind w:left="360"/>
+        <w:rPr>
+          <w:rFonts w:eastAsia="Times New Roman" w:cs="Times New Roman" w:hint="eastAsia"/>
+          <w:lang w:eastAsia="zh-CN"/>
+        </w:rPr>
+      </w:pPr>
+      <w:r>
+        <w:rPr>
+          <w:rFonts w:eastAsia="Times New Roman" w:cs="Times New Roman"/>
+          <w:noProof/>
+        </w:rPr>
+        <w:drawing>
+          <wp:inline distT="0" distB="0" distL="0" distR="0" wp14:anchorId="7A91ADB6" wp14:editId="53AE8A94">
+            <wp:extent cx="4457700" cy="1979652"/>
+            <wp:effectExtent l="0" t="0" r="0" b="1905"/>
+            <wp:docPr id="20" name="Picture 20"/>
+            <wp:cNvGraphicFramePr>
+              <a:graphicFrameLocks xmlns:a="http://schemas.openxmlformats.org/drawingml/2006/main" noChangeAspect="1"/>
+            </wp:cNvGraphicFramePr>
+            <a:graphic xmlns:a="http://schemas.openxmlformats.org/drawingml/2006/main">
+              <a:graphicData uri="http://schemas.openxmlformats.org/drawingml/2006/picture">
+                <pic:pic xmlns:pic="http://schemas.openxmlformats.org/drawingml/2006/picture">
+                  <pic:nvPicPr>
+                    <pic:cNvPr id="0" name="Basket.png"/>
+                    <pic:cNvPicPr/>
+                  </pic:nvPicPr>
+                  <pic:blipFill>
+                    <a:blip r:embed="rId27">
+                      <a:extLst>
+                        <a:ext uri="{28A0092B-C50C-407E-A947-70E740481C1C}">
+                          <a14:useLocalDpi xmlns:a14="http://schemas.microsoft.com/office/drawing/2010/main" val="0"/>
+                        </a:ext>
+                      </a:extLst>
+                    </a:blip>
+                    <a:stretch>
+                      <a:fillRect/>
+                    </a:stretch>
+                  </pic:blipFill>
+                  <pic:spPr>
+                    <a:xfrm>
+                      <a:off x="0" y="0"/>
+                      <a:ext cx="4458198" cy="1979873"/>
+                    </a:xfrm>
+                    <a:prstGeom prst="rect">
+                      <a:avLst/>
+                    </a:prstGeom>
+                  </pic:spPr>
+                </pic:pic>
+              </a:graphicData>
+            </a:graphic>
+          </wp:inline>
+        </w:drawing>
+      </w:r>
+    </w:p>
+    <w:p>
+      <w:pPr>
+        <w:pStyle w:val="ListParagraph"/>
+        <w:numPr>
+          <w:ilvl w:val="0"/>
+          <w:numId w:val="3"/>
+        </w:numPr>
+        <w:rPr>
+          <w:rFonts w:eastAsia="Times New Roman" w:cs="Times New Roman" w:hint="eastAsia"/>
+          <w:lang w:eastAsia="zh-CN"/>
+        </w:rPr>
+      </w:pPr>
+      <w:r>
+        <w:rPr>
+          <w:rFonts w:eastAsia="Times New Roman" w:cs="Times New Roman" w:hint="eastAsia"/>
+          <w:lang w:eastAsia="zh-CN"/>
+        </w:rPr>
+        <w:t>Order Placement</w:t>
+      </w:r>
+    </w:p>
+    <w:p>
+      <w:pPr>
+        <w:ind w:left="360"/>
+        <w:rPr>
+          <w:rFonts w:eastAsia="Times New Roman" w:cs="Times New Roman" w:hint="eastAsia"/>
+          <w:lang w:eastAsia="zh-CN"/>
+        </w:rPr>
+      </w:pPr>
+      <w:r>
+        <w:rPr>
+          <w:rFonts w:eastAsia="Times New Roman" w:cs="Times New Roman" w:hint="eastAsia"/>
+          <w:lang w:eastAsia="zh-CN"/>
+        </w:rPr>
+        <w:t>Output form 1:</w:t>
+      </w:r>
+    </w:p>
+    <w:p>
+      <w:pPr>
+        <w:ind w:left="360"/>
+        <w:rPr>
+          <w:rFonts w:eastAsia="Times New Roman" w:cs="Times New Roman" w:hint="eastAsia"/>
+          <w:lang w:eastAsia="zh-CN"/>
+        </w:rPr>
+      </w:pPr>
+      <w:r>
+        <w:rPr>
+          <w:rFonts w:eastAsia="Times New Roman" w:cs="Times New Roman" w:hint="eastAsia"/>
+          <w:noProof/>
+        </w:rPr>
+        <w:drawing>
+          <wp:inline distT="0" distB="0" distL="0" distR="0" wp14:anchorId="3A88872F" wp14:editId="2E2A661B">
+            <wp:extent cx="3429000" cy="2457847"/>
+            <wp:effectExtent l="0" t="0" r="0" b="6350"/>
+            <wp:docPr id="21" name="Picture 21"/>
+            <wp:cNvGraphicFramePr>
+              <a:graphicFrameLocks xmlns:a="http://schemas.openxmlformats.org/drawingml/2006/main" noChangeAspect="1"/>
+            </wp:cNvGraphicFramePr>
+            <a:graphic xmlns:a="http://schemas.openxmlformats.org/drawingml/2006/main">
+              <a:graphicData uri="http://schemas.openxmlformats.org/drawingml/2006/picture">
+                <pic:pic xmlns:pic="http://schemas.openxmlformats.org/drawingml/2006/picture">
+                  <pic:nvPicPr>
+                    <pic:cNvPr id="0" name="select_shipping_method.png"/>
+                    <pic:cNvPicPr/>
+                  </pic:nvPicPr>
+                  <pic:blipFill>
+                    <a:blip r:embed="rId28">
+                      <a:extLst>
+                        <a:ext uri="{28A0092B-C50C-407E-A947-70E740481C1C}">
+                          <a14:useLocalDpi xmlns:a14="http://schemas.microsoft.com/office/drawing/2010/main" val="0"/>
+                        </a:ext>
+                      </a:extLst>
+                    </a:blip>
+                    <a:stretch>
+                      <a:fillRect/>
+                    </a:stretch>
+                  </pic:blipFill>
+                  <pic:spPr>
+                    <a:xfrm>
+                      <a:off x="0" y="0"/>
+                      <a:ext cx="3429518" cy="2458219"/>
+                    </a:xfrm>
+                    <a:prstGeom prst="rect">
+                      <a:avLst/>
+                    </a:prstGeom>
+                  </pic:spPr>
+                </pic:pic>
+              </a:graphicData>
+            </a:graphic>
+          </wp:inline>
+        </w:drawing>
+      </w:r>
+    </w:p>
+    <w:p>
+      <w:pPr>
+        <w:ind w:left="360"/>
+        <w:rPr>
+          <w:rFonts w:eastAsia="Times New Roman" w:cs="Times New Roman" w:hint="eastAsia"/>
+          <w:lang w:eastAsia="zh-CN"/>
+        </w:rPr>
+      </w:pPr>
+      <w:r>
+        <w:rPr>
+          <w:rFonts w:eastAsia="Times New Roman" w:cs="Times New Roman" w:hint="eastAsia"/>
+          <w:lang w:eastAsia="zh-CN"/>
+        </w:rPr>
+        <w:t>Output form 2:</w:t>
+      </w:r>
+    </w:p>
+    <w:p>
+      <w:pPr>
+        <w:ind w:left="360"/>
+        <w:rPr>
+          <w:rFonts w:eastAsia="Times New Roman" w:cs="Times New Roman" w:hint="eastAsia"/>
+          <w:lang w:eastAsia="zh-CN"/>
+        </w:rPr>
+      </w:pPr>
+      <w:r>
+        <w:rPr>
+          <w:rFonts w:eastAsia="Times New Roman" w:cs="Times New Roman" w:hint="eastAsia"/>
+          <w:noProof/>
+        </w:rPr>
+        <w:drawing>
+          <wp:inline distT="0" distB="0" distL="0" distR="0" wp14:anchorId="3AE655BC" wp14:editId="1921AED4">
+            <wp:extent cx="3086100" cy="4299109"/>
+            <wp:effectExtent l="0" t="0" r="0" b="0"/>
+            <wp:docPr id="23" name="Picture 23"/>
+            <wp:cNvGraphicFramePr>
+              <a:graphicFrameLocks xmlns:a="http://schemas.openxmlformats.org/drawingml/2006/main" noChangeAspect="1"/>
+            </wp:cNvGraphicFramePr>
+            <a:graphic xmlns:a="http://schemas.openxmlformats.org/drawingml/2006/main">
+              <a:graphicData uri="http://schemas.openxmlformats.org/drawingml/2006/picture">
+                <pic:pic xmlns:pic="http://schemas.openxmlformats.org/drawingml/2006/picture">
+                  <pic:nvPicPr>
+                    <pic:cNvPr id="0" name="order_review.png"/>
+                    <pic:cNvPicPr/>
+                  </pic:nvPicPr>
+                  <pic:blipFill>
+                    <a:blip r:embed="rId29">
+                      <a:extLst>
+                        <a:ext uri="{28A0092B-C50C-407E-A947-70E740481C1C}">
+                          <a14:useLocalDpi xmlns:a14="http://schemas.microsoft.com/office/drawing/2010/main" val="0"/>
+                        </a:ext>
+                      </a:extLst>
+                    </a:blip>
+                    <a:stretch>
+                      <a:fillRect/>
+                    </a:stretch>
+                  </pic:blipFill>
+                  <pic:spPr>
+                    <a:xfrm>
+                      <a:off x="0" y="0"/>
+                      <a:ext cx="3086718" cy="4299970"/>
+                    </a:xfrm>
+                    <a:prstGeom prst="rect">
+                      <a:avLst/>
+                    </a:prstGeom>
+                  </pic:spPr>
+                </pic:pic>
+              </a:graphicData>
+            </a:graphic>
+          </wp:inline>
+        </w:drawing>
+      </w:r>
+    </w:p>
+    <w:p>
+      <w:pPr>
+        <w:ind w:left="360"/>
+        <w:rPr>
+          <w:rFonts w:eastAsia="Times New Roman" w:cs="Times New Roman" w:hint="eastAsia"/>
+          <w:lang w:eastAsia="zh-CN"/>
+        </w:rPr>
+      </w:pPr>
+      <w:r>
+        <w:rPr>
+          <w:rFonts w:eastAsia="Times New Roman" w:cs="Times New Roman" w:hint="eastAsia"/>
+          <w:lang w:eastAsia="zh-CN"/>
+        </w:rPr>
+        <w:t>Output form 3:</w:t>
+      </w:r>
+    </w:p>
+    <w:p>
+      <w:pPr>
+        <w:ind w:left="360"/>
+        <w:rPr>
+          <w:rFonts w:eastAsia="Times New Roman" w:cs="Times New Roman" w:hint="eastAsia"/>
+          <w:lang w:eastAsia="zh-CN"/>
+        </w:rPr>
+      </w:pPr>
+      <w:r>
+        <w:rPr>
+          <w:rFonts w:eastAsia="Times New Roman" w:cs="Times New Roman" w:hint="eastAsia"/>
+          <w:noProof/>
+        </w:rPr>
+        <w:drawing>
+          <wp:inline distT="0" distB="0" distL="0" distR="0" wp14:anchorId="00316BEB" wp14:editId="67E081CD">
+            <wp:extent cx="3976670" cy="3598333"/>
+            <wp:effectExtent l="0" t="0" r="11430" b="8890"/>
+            <wp:docPr id="24" name="Picture 24"/>
+            <wp:cNvGraphicFramePr>
+              <a:graphicFrameLocks xmlns:a="http://schemas.openxmlformats.org/drawingml/2006/main" noChangeAspect="1"/>
+            </wp:cNvGraphicFramePr>
+            <a:graphic xmlns:a="http://schemas.openxmlformats.org/drawingml/2006/main">
+              <a:graphicData uri="http://schemas.openxmlformats.org/drawingml/2006/picture">
+                <pic:pic xmlns:pic="http://schemas.openxmlformats.org/drawingml/2006/picture">
+                  <pic:nvPicPr>
+                    <pic:cNvPr id="0" name="order_confirmation.png"/>
+                    <pic:cNvPicPr/>
+                  </pic:nvPicPr>
+                  <pic:blipFill>
+                    <a:blip r:embed="rId30">
+                      <a:extLst>
+                        <a:ext uri="{28A0092B-C50C-407E-A947-70E740481C1C}">
+                          <a14:useLocalDpi xmlns:a14="http://schemas.microsoft.com/office/drawing/2010/main" val="0"/>
+                        </a:ext>
+                      </a:extLst>
+                    </a:blip>
+                    <a:stretch>
+                      <a:fillRect/>
+                    </a:stretch>
+                  </pic:blipFill>
+                  <pic:spPr>
+                    <a:xfrm>
+                      <a:off x="0" y="0"/>
+                      <a:ext cx="3976768" cy="3598422"/>
+                    </a:xfrm>
+                    <a:prstGeom prst="rect">
+                      <a:avLst/>
+                    </a:prstGeom>
+                  </pic:spPr>
+                </pic:pic>
+              </a:graphicData>
+            </a:graphic>
+          </wp:inline>
+        </w:drawing>
+      </w:r>
+    </w:p>
+    <w:p>
+      <w:pPr>
+        <w:pStyle w:val="ListParagraph"/>
+        <w:numPr>
+          <w:ilvl w:val="0"/>
+          <w:numId w:val="3"/>
+        </w:numPr>
+        <w:rPr>
+          <w:rFonts w:eastAsia="Times New Roman" w:cs="Times New Roman" w:hint="eastAsia"/>
+          <w:lang w:eastAsia="zh-CN"/>
+        </w:rPr>
+      </w:pPr>
+      <w:r>
+        <w:rPr>
+          <w:rFonts w:eastAsia="Times New Roman" w:cs="Times New Roman" w:hint="eastAsia"/>
+          <w:lang w:eastAsia="zh-CN"/>
+        </w:rPr>
+        <w:t>Employee Login</w:t>
+      </w:r>
+    </w:p>
+    <w:p>
+      <w:pPr>
+        <w:ind w:left="360"/>
+        <w:rPr>
+          <w:rFonts w:eastAsia="Times New Roman" w:cs="Times New Roman" w:hint="eastAsia"/>
+          <w:lang w:eastAsia="zh-CN"/>
+        </w:rPr>
+      </w:pPr>
+      <w:r>
+        <w:rPr>
+          <w:rFonts w:eastAsia="Times New Roman" w:cs="Times New Roman" w:hint="eastAsia"/>
+          <w:lang w:eastAsia="zh-CN"/>
+        </w:rPr>
+        <w:t>Input form:</w:t>
+      </w:r>
+    </w:p>
+    <w:p>
+      <w:pPr>
+        <w:ind w:left="360"/>
+        <w:rPr>
+          <w:rFonts w:eastAsia="Times New Roman" w:cs="Times New Roman" w:hint="eastAsia"/>
+          <w:lang w:eastAsia="zh-CN"/>
+        </w:rPr>
+      </w:pPr>
+      <w:r>
+        <w:rPr>
+          <w:rFonts w:eastAsia="Times New Roman" w:cs="Times New Roman" w:hint="eastAsia"/>
+          <w:noProof/>
+        </w:rPr>
+        <w:drawing>
+          <wp:inline distT="0" distB="0" distL="0" distR="0" wp14:anchorId="4C478847" wp14:editId="44611E64">
+            <wp:extent cx="2244171" cy="1236133"/>
+            <wp:effectExtent l="0" t="0" r="0" b="8890"/>
+            <wp:docPr id="27" name="Picture 27"/>
+            <wp:cNvGraphicFramePr>
+              <a:graphicFrameLocks xmlns:a="http://schemas.openxmlformats.org/drawingml/2006/main" noChangeAspect="1"/>
+            </wp:cNvGraphicFramePr>
+            <a:graphic xmlns:a="http://schemas.openxmlformats.org/drawingml/2006/main">
+              <a:graphicData uri="http://schemas.openxmlformats.org/drawingml/2006/picture">
+                <pic:pic xmlns:pic="http://schemas.openxmlformats.org/drawingml/2006/picture">
+                  <pic:nvPicPr>
+                    <pic:cNvPr id="0" name="employee_login.png"/>
+                    <pic:cNvPicPr/>
+                  </pic:nvPicPr>
+                  <pic:blipFill>
+                    <a:blip r:embed="rId31">
+                      <a:extLst>
+                        <a:ext uri="{28A0092B-C50C-407E-A947-70E740481C1C}">
+                          <a14:useLocalDpi xmlns:a14="http://schemas.microsoft.com/office/drawing/2010/main" val="0"/>
+                        </a:ext>
+                      </a:extLst>
+                    </a:blip>
+                    <a:stretch>
+                      <a:fillRect/>
+                    </a:stretch>
+                  </pic:blipFill>
+                  <pic:spPr>
+                    <a:xfrm>
+                      <a:off x="0" y="0"/>
+                      <a:ext cx="2246410" cy="1237366"/>
+                    </a:xfrm>
+                    <a:prstGeom prst="rect">
+                      <a:avLst/>
+                    </a:prstGeom>
+                  </pic:spPr>
+                </pic:pic>
+              </a:graphicData>
+            </a:graphic>
+          </wp:inline>
+        </w:drawing>
+      </w:r>
+    </w:p>
+    <w:p>
+      <w:pPr>
+        <w:pStyle w:val="ListParagraph"/>
+        <w:numPr>
+          <w:ilvl w:val="0"/>
+          <w:numId w:val="3"/>
+        </w:numPr>
+        <w:rPr>
+          <w:rFonts w:eastAsia="Times New Roman" w:cs="Times New Roman" w:hint="eastAsia"/>
+          <w:lang w:eastAsia="zh-CN"/>
+        </w:rPr>
+      </w:pPr>
+      <w:r>
+        <w:rPr>
+          <w:rFonts w:eastAsia="Times New Roman" w:cs="Times New Roman" w:hint="eastAsia"/>
+          <w:lang w:eastAsia="zh-CN"/>
+        </w:rPr>
+        <w:t>Employee Home</w:t>
+      </w:r>
+    </w:p>
+    <w:p>
+      <w:pPr>
+        <w:ind w:left="360"/>
+        <w:rPr>
+          <w:rFonts w:eastAsia="Times New Roman" w:cs="Times New Roman" w:hint="eastAsia"/>
+          <w:lang w:eastAsia="zh-CN"/>
+        </w:rPr>
+      </w:pPr>
+      <w:r>
+        <w:rPr>
+          <w:rFonts w:eastAsia="Times New Roman" w:cs="Times New Roman" w:hint="eastAsia"/>
+          <w:lang w:eastAsia="zh-CN"/>
+        </w:rPr>
+        <w:t>Output form 1:</w:t>
+      </w:r>
+    </w:p>
+    <w:p>
+      <w:pPr>
+        <w:ind w:left="360"/>
+        <w:rPr>
+          <w:rFonts w:eastAsia="Times New Roman" w:cs="Times New Roman" w:hint="eastAsia"/>
+          <w:lang w:eastAsia="zh-CN"/>
+        </w:rPr>
+      </w:pPr>
+      <w:r>
+        <w:rPr>
+          <w:rFonts w:eastAsia="Times New Roman" w:cs="Times New Roman" w:hint="eastAsia"/>
+          <w:noProof/>
+        </w:rPr>
+        <w:drawing>
+          <wp:inline distT="0" distB="0" distL="0" distR="0" wp14:anchorId="4969FA2B" wp14:editId="78F3EA20">
+            <wp:extent cx="1600200" cy="1649437"/>
+            <wp:effectExtent l="0" t="0" r="0" b="1905"/>
+            <wp:docPr id="25" name="Picture 25"/>
+            <wp:cNvGraphicFramePr>
+              <a:graphicFrameLocks xmlns:a="http://schemas.openxmlformats.org/drawingml/2006/main" noChangeAspect="1"/>
+            </wp:cNvGraphicFramePr>
+            <a:graphic xmlns:a="http://schemas.openxmlformats.org/drawingml/2006/main">
+              <a:graphicData uri="http://schemas.openxmlformats.org/drawingml/2006/picture">
+                <pic:pic xmlns:pic="http://schemas.openxmlformats.org/drawingml/2006/picture">
+                  <pic:nvPicPr>
+                    <pic:cNvPr id="0" name="employee_feiyu.png"/>
+                    <pic:cNvPicPr/>
+                  </pic:nvPicPr>
+                  <pic:blipFill>
+                    <a:blip r:embed="rId32">
+                      <a:extLst>
+                        <a:ext uri="{28A0092B-C50C-407E-A947-70E740481C1C}">
+                          <a14:useLocalDpi xmlns:a14="http://schemas.microsoft.com/office/drawing/2010/main" val="0"/>
+                        </a:ext>
+                      </a:extLst>
+                    </a:blip>
+                    <a:stretch>
+                      <a:fillRect/>
+                    </a:stretch>
+                  </pic:blipFill>
+                  <pic:spPr>
+                    <a:xfrm>
+                      <a:off x="0" y="0"/>
+                      <a:ext cx="1600278" cy="1649518"/>
+                    </a:xfrm>
+                    <a:prstGeom prst="rect">
+                      <a:avLst/>
+                    </a:prstGeom>
+                  </pic:spPr>
+                </pic:pic>
+              </a:graphicData>
+            </a:graphic>
+          </wp:inline>
+        </w:drawing>
+      </w:r>
+    </w:p>
+    <w:p>
+      <w:pPr>
+        <w:ind w:left="360"/>
+        <w:rPr>
+          <w:rFonts w:eastAsia="Times New Roman" w:cs="Times New Roman" w:hint="eastAsia"/>
+          <w:lang w:eastAsia="zh-CN"/>
+        </w:rPr>
+      </w:pPr>
+      <w:r>
+        <w:rPr>
+          <w:rFonts w:eastAsia="Times New Roman" w:cs="Times New Roman" w:hint="eastAsia"/>
+          <w:lang w:eastAsia="zh-CN"/>
+        </w:rPr>
+        <w:t>Output form2:</w:t>
+      </w:r>
+    </w:p>
+    <w:p>
+      <w:pPr>
+        <w:ind w:left="360"/>
+        <w:rPr>
+          <w:rFonts w:eastAsia="Times New Roman" w:cs="Times New Roman" w:hint="eastAsia"/>
+          <w:lang w:eastAsia="zh-CN"/>
+        </w:rPr>
+      </w:pPr>
+      <w:r>
+        <w:rPr>
+          <w:rFonts w:eastAsia="Times New Roman" w:cs="Times New Roman" w:hint="eastAsia"/>
+          <w:noProof/>
+        </w:rPr>
+        <w:drawing>
+          <wp:inline distT="0" distB="0" distL="0" distR="0" wp14:anchorId="3EE7C2DE" wp14:editId="45E409BC">
+            <wp:extent cx="1943100" cy="1269283"/>
+            <wp:effectExtent l="0" t="0" r="0" b="1270"/>
+            <wp:docPr id="26" name="Picture 26"/>
+            <wp:cNvGraphicFramePr>
+              <a:graphicFrameLocks xmlns:a="http://schemas.openxmlformats.org/drawingml/2006/main" noChangeAspect="1"/>
+            </wp:cNvGraphicFramePr>
+            <a:graphic xmlns:a="http://schemas.openxmlformats.org/drawingml/2006/main">
+              <a:graphicData uri="http://schemas.openxmlformats.org/drawingml/2006/picture">
+                <pic:pic xmlns:pic="http://schemas.openxmlformats.org/drawingml/2006/picture">
+                  <pic:nvPicPr>
+                    <pic:cNvPr id="0" name="employee_libby.png"/>
+                    <pic:cNvPicPr/>
+                  </pic:nvPicPr>
+                  <pic:blipFill>
+                    <a:blip r:embed="rId33">
+                      <a:extLst>
+                        <a:ext uri="{28A0092B-C50C-407E-A947-70E740481C1C}">
+                          <a14:useLocalDpi xmlns:a14="http://schemas.microsoft.com/office/drawing/2010/main" val="0"/>
+                        </a:ext>
+                      </a:extLst>
+                    </a:blip>
+                    <a:stretch>
+                      <a:fillRect/>
+                    </a:stretch>
+                  </pic:blipFill>
+                  <pic:spPr>
+                    <a:xfrm>
+                      <a:off x="0" y="0"/>
+                      <a:ext cx="1943127" cy="1269301"/>
+                    </a:xfrm>
+                    <a:prstGeom prst="rect">
+                      <a:avLst/>
+                    </a:prstGeom>
+                  </pic:spPr>
+                </pic:pic>
+              </a:graphicData>
+            </a:graphic>
+          </wp:inline>
+        </w:drawing>
+      </w:r>
+    </w:p>
+    <w:p>
+      <w:pPr>
+        <w:pStyle w:val="ListParagraph"/>
+        <w:numPr>
+          <w:ilvl w:val="0"/>
+          <w:numId w:val="3"/>
+        </w:numPr>
+        <w:rPr>
+          <w:rFonts w:eastAsia="Times New Roman" w:cs="Times New Roman" w:hint="eastAsia"/>
+          <w:lang w:eastAsia="zh-CN"/>
+        </w:rPr>
+      </w:pPr>
+      <w:r>
+        <w:rPr>
+          <w:rFonts w:eastAsia="Times New Roman" w:cs="Times New Roman" w:hint="eastAsia"/>
+          <w:lang w:eastAsia="zh-CN"/>
+        </w:rPr>
+        <w:t>Pending Orders</w:t>
+      </w:r>
+    </w:p>
+    <w:p>
+      <w:pPr>
+        <w:ind w:left="360"/>
+        <w:rPr>
+          <w:rFonts w:eastAsia="Times New Roman" w:cs="Times New Roman" w:hint="eastAsia"/>
+          <w:lang w:eastAsia="zh-CN"/>
+        </w:rPr>
+      </w:pPr>
+      <w:r>
+        <w:rPr>
+          <w:rFonts w:eastAsia="Times New Roman" w:cs="Times New Roman" w:hint="eastAsia"/>
+          <w:noProof/>
+        </w:rPr>
+        <w:drawing>
+          <wp:inline distT="0" distB="0" distL="0" distR="0" wp14:anchorId="53986FF1" wp14:editId="5B0BF356">
+            <wp:extent cx="3713426" cy="2506133"/>
+            <wp:effectExtent l="0" t="0" r="0" b="8890"/>
+            <wp:docPr id="28" name="Picture 28"/>
+            <wp:cNvGraphicFramePr>
+              <a:graphicFrameLocks xmlns:a="http://schemas.openxmlformats.org/drawingml/2006/main" noChangeAspect="1"/>
+            </wp:cNvGraphicFramePr>
+            <a:graphic xmlns:a="http://schemas.openxmlformats.org/drawingml/2006/main">
+              <a:graphicData uri="http://schemas.openxmlformats.org/drawingml/2006/picture">
+                <pic:pic xmlns:pic="http://schemas.openxmlformats.org/drawingml/2006/picture">
+                  <pic:nvPicPr>
+                    <pic:cNvPr id="0" name="pending_orders.png"/>
+                    <pic:cNvPicPr/>
+                  </pic:nvPicPr>
+                  <pic:blipFill>
+                    <a:blip r:embed="rId34">
+                      <a:extLst>
+                        <a:ext uri="{28A0092B-C50C-407E-A947-70E740481C1C}">
+                          <a14:useLocalDpi xmlns:a14="http://schemas.microsoft.com/office/drawing/2010/main" val="0"/>
+                        </a:ext>
+                      </a:extLst>
+                    </a:blip>
+                    <a:stretch>
+                      <a:fillRect/>
+                    </a:stretch>
+                  </pic:blipFill>
+                  <pic:spPr>
+                    <a:xfrm>
+                      <a:off x="0" y="0"/>
+                      <a:ext cx="3714487" cy="2506849"/>
+                    </a:xfrm>
+                    <a:prstGeom prst="rect">
+                      <a:avLst/>
+                    </a:prstGeom>
+                  </pic:spPr>
+                </pic:pic>
+              </a:graphicData>
+            </a:graphic>
+          </wp:inline>
+        </w:drawing>
+      </w:r>
+    </w:p>
+    <w:p>
+      <w:pPr>
+        <w:pStyle w:val="ListParagraph"/>
+        <w:numPr>
+          <w:ilvl w:val="0"/>
+          <w:numId w:val="3"/>
+        </w:numPr>
+        <w:rPr>
+          <w:rFonts w:eastAsia="Times New Roman" w:cs="Times New Roman" w:hint="eastAsia"/>
+          <w:lang w:eastAsia="zh-CN"/>
+        </w:rPr>
+      </w:pPr>
+      <w:r>
+        <w:rPr>
+          <w:rFonts w:eastAsia="Times New Roman" w:cs="Times New Roman" w:hint="eastAsia"/>
+          <w:lang w:eastAsia="zh-CN"/>
+        </w:rPr>
+        <w:t>Inventory Management</w:t>
+      </w:r>
+    </w:p>
+    <w:p>
+      <w:pPr>
+        <w:ind w:left="360"/>
+        <w:rPr>
+          <w:rFonts w:eastAsia="Times New Roman" w:cs="Times New Roman" w:hint="eastAsia"/>
+          <w:lang w:eastAsia="zh-CN"/>
+        </w:rPr>
+      </w:pPr>
+      <w:r>
+        <w:rPr>
+          <w:rFonts w:eastAsia="Times New Roman" w:cs="Times New Roman" w:hint="eastAsia"/>
+          <w:noProof/>
+        </w:rPr>
+        <w:drawing>
+          <wp:inline distT="0" distB="0" distL="0" distR="0" wp14:anchorId="10BFD536" wp14:editId="26EF63EC">
+            <wp:extent cx="5479520" cy="1508125"/>
+            <wp:effectExtent l="0" t="0" r="6985" b="0"/>
+            <wp:docPr id="29" name="Picture 29"/>
+            <wp:cNvGraphicFramePr>
+              <a:graphicFrameLocks xmlns:a="http://schemas.openxmlformats.org/drawingml/2006/main" noChangeAspect="1"/>
+            </wp:cNvGraphicFramePr>
+            <a:graphic xmlns:a="http://schemas.openxmlformats.org/drawingml/2006/main">
+              <a:graphicData uri="http://schemas.openxmlformats.org/drawingml/2006/picture">
+                <pic:pic xmlns:pic="http://schemas.openxmlformats.org/drawingml/2006/picture">
+                  <pic:nvPicPr>
+                    <pic:cNvPr id="0" name="inventory.png"/>
+                    <pic:cNvPicPr/>
+                  </pic:nvPicPr>
+                  <pic:blipFill>
+                    <a:blip r:embed="rId35">
+                      <a:extLst>
+                        <a:ext uri="{28A0092B-C50C-407E-A947-70E740481C1C}">
+                          <a14:useLocalDpi xmlns:a14="http://schemas.microsoft.com/office/drawing/2010/main" val="0"/>
+                        </a:ext>
+                      </a:extLst>
+                    </a:blip>
+                    <a:stretch>
+                      <a:fillRect/>
+                    </a:stretch>
+                  </pic:blipFill>
+                  <pic:spPr>
+                    <a:xfrm>
+                      <a:off x="0" y="0"/>
+                      <a:ext cx="5479520" cy="1508125"/>
+                    </a:xfrm>
+                    <a:prstGeom prst="rect">
+                      <a:avLst/>
+                    </a:prstGeom>
+                  </pic:spPr>
+                </pic:pic>
+              </a:graphicData>
+            </a:graphic>
+          </wp:inline>
+        </w:drawing>
+      </w:r>
+    </w:p>
+    <w:p>
+      <w:pPr>
+        <w:pStyle w:val="ListParagraph"/>
+        <w:numPr>
+          <w:ilvl w:val="0"/>
+          <w:numId w:val="3"/>
+        </w:numPr>
+        <w:rPr>
+          <w:rFonts w:eastAsia="Times New Roman" w:cs="Times New Roman" w:hint="eastAsia"/>
+          <w:lang w:eastAsia="zh-CN"/>
+        </w:rPr>
+      </w:pPr>
+      <w:r>
+        <w:rPr>
+          <w:rFonts w:eastAsia="Times New Roman" w:cs="Times New Roman" w:hint="eastAsia"/>
+          <w:lang w:eastAsia="zh-CN"/>
+        </w:rPr>
+        <w:t>Manager Statistics</w:t>
+      </w:r>
+    </w:p>
+    <w:p>
+      <w:pPr>
+        <w:ind w:left="360"/>
+        <w:rPr>
+          <w:rFonts w:eastAsia="Times New Roman" w:cs="Times New Roman" w:hint="eastAsia"/>
+          <w:lang w:eastAsia="zh-CN"/>
+        </w:rPr>
+      </w:pPr>
+      <w:r>
+        <w:rPr>
+          <w:rFonts w:eastAsia="Times New Roman" w:cs="Times New Roman" w:hint="eastAsia"/>
+          <w:lang w:eastAsia="zh-CN"/>
+        </w:rPr>
+        <w:t>Output form</w:t>
+      </w:r>
+      <w:r>
+        <w:rPr>
+          <w:rFonts w:eastAsia="Times New Roman" w:cs="Times New Roman" w:hint="eastAsia"/>
+          <w:lang w:eastAsia="zh-CN"/>
+        </w:rPr>
+        <w:t xml:space="preserve"> 1 (sales, today</w:t>
+      </w:r>
+      <w:r>
+        <w:rPr>
+          <w:rFonts w:eastAsia="Times New Roman" w:cs="Times New Roman" w:hint="eastAsia"/>
+          <w:lang w:eastAsia="zh-CN"/>
+        </w:rPr>
+        <w:t>)</w:t>
+      </w:r>
+      <w:r>
+        <w:rPr>
+          <w:rFonts w:eastAsia="Times New Roman" w:cs="Times New Roman" w:hint="eastAsia"/>
+          <w:lang w:eastAsia="zh-CN"/>
+        </w:rPr>
+        <w:t>:</w:t>
+      </w:r>
+    </w:p>
+    <w:p>
+      <w:pPr>
+        <w:ind w:left="360"/>
+        <w:rPr>
+          <w:rFonts w:eastAsia="Times New Roman" w:cs="Times New Roman" w:hint="eastAsia"/>
+          <w:lang w:eastAsia="zh-CN"/>
+        </w:rPr>
+      </w:pPr>
+      <w:r>
+        <w:rPr>
+          <w:rFonts w:eastAsia="Times New Roman" w:cs="Times New Roman" w:hint="eastAsia"/>
+          <w:noProof/>
+        </w:rPr>
+        <w:drawing>
+          <wp:inline distT="0" distB="0" distL="0" distR="0" wp14:anchorId="45252CAF" wp14:editId="1298EE3A">
+            <wp:extent cx="3657600" cy="2528993"/>
+            <wp:effectExtent l="0" t="0" r="0" b="11430"/>
+            <wp:docPr id="30" name="Picture 30"/>
+            <wp:cNvGraphicFramePr>
+              <a:graphicFrameLocks xmlns:a="http://schemas.openxmlformats.org/drawingml/2006/main" noChangeAspect="1"/>
+            </wp:cNvGraphicFramePr>
+            <a:graphic xmlns:a="http://schemas.openxmlformats.org/drawingml/2006/main">
+              <a:graphicData uri="http://schemas.openxmlformats.org/drawingml/2006/picture">
+                <pic:pic xmlns:pic="http://schemas.openxmlformats.org/drawingml/2006/picture">
+                  <pic:nvPicPr>
+                    <pic:cNvPr id="0" name="manager_statistics.png"/>
+                    <pic:cNvPicPr/>
+                  </pic:nvPicPr>
+                  <pic:blipFill>
+                    <a:blip r:embed="rId36">
+                      <a:extLst>
+                        <a:ext uri="{28A0092B-C50C-407E-A947-70E740481C1C}">
+                          <a14:useLocalDpi xmlns:a14="http://schemas.microsoft.com/office/drawing/2010/main" val="0"/>
+                        </a:ext>
+                      </a:extLst>
+                    </a:blip>
+                    <a:stretch>
+                      <a:fillRect/>
+                    </a:stretch>
+                  </pic:blipFill>
+                  <pic:spPr>
+                    <a:xfrm>
+                      <a:off x="0" y="0"/>
+                      <a:ext cx="3657634" cy="2529017"/>
+                    </a:xfrm>
+                    <a:prstGeom prst="rect">
+                      <a:avLst/>
+                    </a:prstGeom>
+                  </pic:spPr>
+                </pic:pic>
+              </a:graphicData>
+            </a:graphic>
+          </wp:inline>
+        </w:drawing>
+      </w:r>
+    </w:p>
+    <w:p>
+      <w:pPr>
+        <w:ind w:left="360"/>
+        <w:rPr>
+          <w:rFonts w:eastAsia="Times New Roman" w:cs="Times New Roman" w:hint="eastAsia"/>
+          <w:lang w:eastAsia="zh-CN"/>
+        </w:rPr>
+      </w:pPr>
+      <w:r>
+        <w:rPr>
+          <w:rFonts w:eastAsia="Times New Roman" w:cs="Times New Roman" w:hint="eastAsia"/>
+          <w:lang w:eastAsia="zh-CN"/>
+        </w:rPr>
+        <w:t>Output form 2</w:t>
+      </w:r>
+      <w:r>
+        <w:rPr>
+          <w:rFonts w:eastAsia="Times New Roman" w:cs="Times New Roman" w:hint="eastAsia"/>
+          <w:lang w:eastAsia="zh-CN"/>
+        </w:rPr>
+        <w:t xml:space="preserve"> (sales, this year)</w:t>
+      </w:r>
+      <w:r>
+        <w:rPr>
+          <w:rFonts w:eastAsia="Times New Roman" w:cs="Times New Roman" w:hint="eastAsia"/>
+          <w:lang w:eastAsia="zh-CN"/>
+        </w:rPr>
+        <w:t>:</w:t>
+      </w:r>
+    </w:p>
+    <w:p>
+      <w:pPr>
+        <w:ind w:left="360"/>
+        <w:rPr>
+          <w:rFonts w:eastAsia="Times New Roman" w:cs="Times New Roman" w:hint="eastAsia"/>
+          <w:lang w:eastAsia="zh-CN"/>
+        </w:rPr>
+      </w:pPr>
+      <w:r>
+        <w:rPr>
+          <w:rFonts w:eastAsia="Times New Roman" w:cs="Times New Roman" w:hint="eastAsia"/>
+          <w:noProof/>
+        </w:rPr>
+        <w:drawing>
+          <wp:inline distT="0" distB="0" distL="0" distR="0" wp14:anchorId="0A638756" wp14:editId="6902D4C2">
+            <wp:extent cx="3603114" cy="2603500"/>
+            <wp:effectExtent l="0" t="0" r="3810" b="0"/>
+            <wp:docPr id="31" name="Picture 31"/>
+            <wp:cNvGraphicFramePr>
+              <a:graphicFrameLocks xmlns:a="http://schemas.openxmlformats.org/drawingml/2006/main" noChangeAspect="1"/>
+            </wp:cNvGraphicFramePr>
+            <a:graphic xmlns:a="http://schemas.openxmlformats.org/drawingml/2006/main">
+              <a:graphicData uri="http://schemas.openxmlformats.org/drawingml/2006/picture">
+                <pic:pic xmlns:pic="http://schemas.openxmlformats.org/drawingml/2006/picture">
+                  <pic:nvPicPr>
+                    <pic:cNvPr id="0" name="manager_sta2.png"/>
+                    <pic:cNvPicPr/>
+                  </pic:nvPicPr>
+                  <pic:blipFill>
+                    <a:blip r:embed="rId37">
+                      <a:extLst>
+                        <a:ext uri="{28A0092B-C50C-407E-A947-70E740481C1C}">
+                          <a14:useLocalDpi xmlns:a14="http://schemas.microsoft.com/office/drawing/2010/main" val="0"/>
+                        </a:ext>
+                      </a:extLst>
+                    </a:blip>
+                    <a:stretch>
+                      <a:fillRect/>
+                    </a:stretch>
+                  </pic:blipFill>
+                  <pic:spPr>
+                    <a:xfrm>
+                      <a:off x="0" y="0"/>
+                      <a:ext cx="3603462" cy="2603751"/>
+                    </a:xfrm>
+                    <a:prstGeom prst="rect">
+                      <a:avLst/>
+                    </a:prstGeom>
+                  </pic:spPr>
+                </pic:pic>
+              </a:graphicData>
+            </a:graphic>
+          </wp:inline>
+        </w:drawing>
+      </w:r>
+    </w:p>
+    <w:p>
+      <w:pPr>
+        <w:pStyle w:val="ListParagraph"/>
+        <w:numPr>
+          <w:ilvl w:val="0"/>
+          <w:numId w:val="3"/>
+        </w:numPr>
+        <w:rPr>
+          <w:rFonts w:eastAsia="Times New Roman" w:cs="Times New Roman" w:hint="eastAsia"/>
+          <w:lang w:eastAsia="zh-CN"/>
+        </w:rPr>
+      </w:pPr>
+      <w:r>
+        <w:rPr>
+          <w:rFonts w:eastAsia="Times New Roman" w:cs="Times New Roman" w:hint="eastAsia"/>
+          <w:lang w:eastAsia="zh-CN"/>
+        </w:rPr>
+        <w:t>Manager Promotion</w:t>
+      </w:r>
+    </w:p>
+    <w:p>
+      <w:pPr>
+        <w:ind w:left="360"/>
+        <w:rPr>
+          <w:rFonts w:eastAsia="Times New Roman" w:cs="Times New Roman" w:hint="eastAsia"/>
+          <w:lang w:eastAsia="zh-CN"/>
+        </w:rPr>
+      </w:pPr>
+      <w:r>
+        <w:rPr>
+          <w:rFonts w:eastAsia="Times New Roman" w:cs="Times New Roman" w:hint="eastAsia"/>
+          <w:lang w:eastAsia="zh-CN"/>
+        </w:rPr>
+        <w:t>Output form 1:</w:t>
+      </w:r>
+    </w:p>
+    <w:p>
+      <w:pPr>
+        <w:ind w:left="360"/>
+        <w:rPr>
+          <w:rFonts w:eastAsia="Times New Roman" w:cs="Times New Roman" w:hint="eastAsia"/>
+          <w:lang w:eastAsia="zh-CN"/>
+        </w:rPr>
+      </w:pPr>
+      <w:r>
+        <w:rPr>
+          <w:rFonts w:eastAsia="Times New Roman" w:cs="Times New Roman" w:hint="eastAsia"/>
+          <w:noProof/>
+        </w:rPr>
+        <w:drawing>
+          <wp:inline distT="0" distB="0" distL="0" distR="0" wp14:anchorId="2D204642" wp14:editId="2812B559">
+            <wp:extent cx="5486400" cy="1413510"/>
+            <wp:effectExtent l="0" t="0" r="0" b="8890"/>
+            <wp:docPr id="32" name="Picture 32"/>
+            <wp:cNvGraphicFramePr>
+              <a:graphicFrameLocks xmlns:a="http://schemas.openxmlformats.org/drawingml/2006/main" noChangeAspect="1"/>
+            </wp:cNvGraphicFramePr>
+            <a:graphic xmlns:a="http://schemas.openxmlformats.org/drawingml/2006/main">
+              <a:graphicData uri="http://schemas.openxmlformats.org/drawingml/2006/picture">
+                <pic:pic xmlns:pic="http://schemas.openxmlformats.org/drawingml/2006/picture">
+                  <pic:nvPicPr>
+                    <pic:cNvPr id="0" name="manager_promo.png"/>
+                    <pic:cNvPicPr/>
+                  </pic:nvPicPr>
+                  <pic:blipFill>
+                    <a:blip r:embed="rId38">
+                      <a:extLst>
+                        <a:ext uri="{28A0092B-C50C-407E-A947-70E740481C1C}">
+                          <a14:useLocalDpi xmlns:a14="http://schemas.microsoft.com/office/drawing/2010/main" val="0"/>
+                        </a:ext>
+                      </a:extLst>
+                    </a:blip>
+                    <a:stretch>
+                      <a:fillRect/>
+                    </a:stretch>
+                  </pic:blipFill>
+                  <pic:spPr>
+                    <a:xfrm>
+                      <a:off x="0" y="0"/>
+                      <a:ext cx="5486400" cy="1413510"/>
+                    </a:xfrm>
+                    <a:prstGeom prst="rect">
+                      <a:avLst/>
+                    </a:prstGeom>
+                  </pic:spPr>
+                </pic:pic>
+              </a:graphicData>
+            </a:graphic>
+          </wp:inline>
+        </w:drawing>
+      </w:r>
+    </w:p>
+    <w:p>
+      <w:pPr>
+        <w:ind w:left="360"/>
+        <w:rPr>
+          <w:rFonts w:eastAsia="Times New Roman" w:cs="Times New Roman" w:hint="eastAsia"/>
+          <w:lang w:eastAsia="zh-CN"/>
+        </w:rPr>
+      </w:pPr>
+      <w:r>
+        <w:rPr>
+          <w:rFonts w:eastAsia="Times New Roman" w:cs="Times New Roman" w:hint="eastAsia"/>
+          <w:lang w:eastAsia="zh-CN"/>
+        </w:rPr>
+        <w:t>Output form 2:</w:t>
+      </w:r>
+    </w:p>
+    <w:p>
+      <w:pPr>
+        <w:ind w:left="360"/>
+        <w:rPr>
+          <w:rFonts w:eastAsia="Times New Roman" w:cs="Times New Roman" w:hint="eastAsia"/>
+          <w:lang w:eastAsia="zh-CN"/>
+        </w:rPr>
+      </w:pPr>
+      <w:r>
+        <w:rPr>
+          <w:rFonts w:eastAsia="Times New Roman" w:cs="Times New Roman" w:hint="eastAsia"/>
+          <w:noProof/>
+        </w:rPr>
+        <w:drawing>
+          <wp:inline distT="0" distB="0" distL="0" distR="0" wp14:anchorId="30245750" wp14:editId="68C2FD64">
+            <wp:extent cx="3200400" cy="2158048"/>
+            <wp:effectExtent l="0" t="0" r="0" b="1270"/>
+            <wp:docPr id="33" name="Picture 33"/>
+            <wp:cNvGraphicFramePr>
+              <a:graphicFrameLocks xmlns:a="http://schemas.openxmlformats.org/drawingml/2006/main" noChangeAspect="1"/>
+            </wp:cNvGraphicFramePr>
+            <a:graphic xmlns:a="http://schemas.openxmlformats.org/drawingml/2006/main">
+              <a:graphicData uri="http://schemas.openxmlformats.org/drawingml/2006/picture">
+                <pic:pic xmlns:pic="http://schemas.openxmlformats.org/drawingml/2006/picture">
+                  <pic:nvPicPr>
+                    <pic:cNvPr id="0" name="manager_promo2.png"/>
+                    <pic:cNvPicPr/>
+                  </pic:nvPicPr>
+                  <pic:blipFill>
+                    <a:blip r:embed="rId39">
+                      <a:extLst>
+                        <a:ext uri="{28A0092B-C50C-407E-A947-70E740481C1C}">
+                          <a14:useLocalDpi xmlns:a14="http://schemas.microsoft.com/office/drawing/2010/main" val="0"/>
+                        </a:ext>
+                      </a:extLst>
+                    </a:blip>
+                    <a:stretch>
+                      <a:fillRect/>
+                    </a:stretch>
+                  </pic:blipFill>
+                  <pic:spPr>
+                    <a:xfrm>
+                      <a:off x="0" y="0"/>
+                      <a:ext cx="3201196" cy="2158585"/>
+                    </a:xfrm>
+                    <a:prstGeom prst="rect">
+                      <a:avLst/>
+                    </a:prstGeom>
+                  </pic:spPr>
+                </pic:pic>
+              </a:graphicData>
+            </a:graphic>
+          </wp:inline>
+        </w:drawing>
+      </w:r>
+    </w:p>
+    <w:p>
+      <w:pPr>
+        <w:ind w:left="360"/>
+        <w:rPr>
+          <w:rFonts w:eastAsia="Times New Roman" w:cs="Times New Roman" w:hint="eastAsia"/>
+          <w:lang w:eastAsia="zh-CN"/>
+        </w:rPr>
+      </w:pPr>
+      <w:r>
+        <w:rPr>
+          <w:rFonts w:eastAsia="Times New Roman" w:cs="Times New Roman" w:hint="eastAsia"/>
+          <w:lang w:eastAsia="zh-CN"/>
+        </w:rPr>
+        <w:t>Output form 3:</w:t>
+      </w:r>
+    </w:p>
+    <w:p>
+      <w:pPr>
+        <w:ind w:left="360"/>
+        <w:rPr>
+          <w:rFonts w:eastAsia="Times New Roman" w:cs="Times New Roman" w:hint="eastAsia"/>
+          <w:lang w:eastAsia="zh-CN"/>
+        </w:rPr>
+      </w:pPr>
+      <w:bookmarkStart w:id="0" w:name="_GoBack"/>
+      <w:r>
+        <w:rPr>
+          <w:rFonts w:eastAsia="Times New Roman" w:cs="Times New Roman" w:hint="eastAsia"/>
+          <w:noProof/>
+        </w:rPr>
+        <w:drawing>
+          <wp:inline distT="0" distB="0" distL="0" distR="0" wp14:anchorId="22D14B85" wp14:editId="11B54F3F">
+            <wp:extent cx="5486400" cy="1542415"/>
+            <wp:effectExtent l="0" t="0" r="0" b="6985"/>
+            <wp:docPr id="34" name="Picture 34"/>
+            <wp:cNvGraphicFramePr>
+              <a:graphicFrameLocks xmlns:a="http://schemas.openxmlformats.org/drawingml/2006/main" noChangeAspect="1"/>
+            </wp:cNvGraphicFramePr>
+            <a:graphic xmlns:a="http://schemas.openxmlformats.org/drawingml/2006/main">
+              <a:graphicData uri="http://schemas.openxmlformats.org/drawingml/2006/picture">
+                <pic:pic xmlns:pic="http://schemas.openxmlformats.org/drawingml/2006/picture">
+                  <pic:nvPicPr>
+                    <pic:cNvPr id="0" name="manager_promo3.png"/>
+                    <pic:cNvPicPr/>
+                  </pic:nvPicPr>
+                  <pic:blipFill>
+                    <a:blip r:embed="rId40">
+                      <a:extLst>
+                        <a:ext uri="{28A0092B-C50C-407E-A947-70E740481C1C}">
+                          <a14:useLocalDpi xmlns:a14="http://schemas.microsoft.com/office/drawing/2010/main" val="0"/>
+                        </a:ext>
+                      </a:extLst>
+                    </a:blip>
+                    <a:stretch>
+                      <a:fillRect/>
+                    </a:stretch>
+                  </pic:blipFill>
+                  <pic:spPr>
+                    <a:xfrm>
+                      <a:off x="0" y="0"/>
+                      <a:ext cx="5486400" cy="1542415"/>
+                    </a:xfrm>
+                    <a:prstGeom prst="rect">
+                      <a:avLst/>
+                    </a:prstGeom>
+                  </pic:spPr>
+                </pic:pic>
+              </a:graphicData>
+            </a:graphic>
+          </wp:inline>
+        </w:drawing>
+      </w:r>
+      <w:bookmarkEnd w:id="0"/>
+    </w:p>
+    <w:p>
+      <w:pPr>
+        <w:pStyle w:val="ListParagraph"/>
+        <w:numPr>
+          <w:ilvl w:val="0"/>
+          <w:numId w:val="1"/>
+        </w:numPr>
+        <w:rPr>
+          <w:rFonts w:eastAsia="Times New Roman" w:cs="Times New Roman"/>
+        </w:rPr>
+      </w:pPr>
+      <w:r>
+        <w:rPr>
+          <w:rFonts w:ascii="Times New Roman" w:eastAsia="Times New Roman" w:hAnsi="Times New Roman" w:cs="Times New Roman"/>
+          <w:color w:val="000000"/>
+          <w:sz w:val="23"/>
+          <w:szCs w:val="23"/>
+        </w:rPr>
         <w:t>Testing</w:t>
       </w:r>
+    </w:p>
+    <w:p>
+      <w:pPr>
+        <w:pStyle w:val="ListParagraph"/>
+        <w:ind w:left="360"/>
+        <w:rPr>
+          <w:rFonts w:eastAsia="Times New Roman" w:cs="Times New Roman"/>
+        </w:rPr>
+      </w:pPr>
     </w:p>
     <w:p/>
     <w:sectPr>
-      <w:footerReference w:type="even" r:id="rId9"/>
-      <w:footerReference w:type="default" r:id="rId10"/>
+      <w:footerReference w:type="even" r:id="rId41"/>
+      <w:footerReference w:type="default" r:id="rId42"/>
       <w:pgSz w:w="12240" w:h="15840"/>
       <w:pgMar w:top="1440" w:right="1800" w:bottom="1440" w:left="1800" w:header="720" w:footer="720" w:gutter="0"/>
       <w:pgNumType w:start="0"/>
@@ -1603,7 +4116,7 @@
         <w:rStyle w:val="PageNumber"/>
         <w:noProof/>
       </w:rPr>
-      <w:t>2</w:t>
+      <w:t>12</w:t>
     </w:r>
     <w:r>
       <w:rPr>
@@ -1645,7 +4158,7 @@
   <w:abstractNum w:abstractNumId="0">
     <w:nsid w:val="08846FDE"/>
     <w:multiLevelType w:val="hybridMultilevel"/>
-    <w:tmpl w:val="D84209D8"/>
+    <w:tmpl w:val="DCBEE30E"/>
     <w:lvl w:ilvl="0" w:tplc="04090017">
       <w:start w:val="1"/>
       <w:numFmt w:val="lowerLetter"/>
@@ -1729,6 +4242,92 @@
     </w:lvl>
   </w:abstractNum>
   <w:abstractNum w:abstractNumId="1">
+    <w:nsid w:val="13C521DD"/>
+    <w:multiLevelType w:val="hybridMultilevel"/>
+    <w:tmpl w:val="9808FC1E"/>
+    <w:lvl w:ilvl="0" w:tplc="04090017">
+      <w:start w:val="1"/>
+      <w:numFmt w:val="lowerLetter"/>
+      <w:lvlText w:val="%1)"/>
+      <w:lvlJc w:val="left"/>
+      <w:pPr>
+        <w:ind w:left="720" w:hanging="360"/>
+      </w:pPr>
+    </w:lvl>
+    <w:lvl w:ilvl="1" w:tplc="04090019" w:tentative="1">
+      <w:start w:val="1"/>
+      <w:numFmt w:val="lowerLetter"/>
+      <w:lvlText w:val="%2."/>
+      <w:lvlJc w:val="left"/>
+      <w:pPr>
+        <w:ind w:left="1440" w:hanging="360"/>
+      </w:pPr>
+    </w:lvl>
+    <w:lvl w:ilvl="2" w:tplc="0409001B" w:tentative="1">
+      <w:start w:val="1"/>
+      <w:numFmt w:val="lowerRoman"/>
+      <w:lvlText w:val="%3."/>
+      <w:lvlJc w:val="right"/>
+      <w:pPr>
+        <w:ind w:left="2160" w:hanging="180"/>
+      </w:pPr>
+    </w:lvl>
+    <w:lvl w:ilvl="3" w:tplc="0409000F" w:tentative="1">
+      <w:start w:val="1"/>
+      <w:numFmt w:val="decimal"/>
+      <w:lvlText w:val="%4."/>
+      <w:lvlJc w:val="left"/>
+      <w:pPr>
+        <w:ind w:left="2880" w:hanging="360"/>
+      </w:pPr>
+    </w:lvl>
+    <w:lvl w:ilvl="4" w:tplc="04090019" w:tentative="1">
+      <w:start w:val="1"/>
+      <w:numFmt w:val="lowerLetter"/>
+      <w:lvlText w:val="%5."/>
+      <w:lvlJc w:val="left"/>
+      <w:pPr>
+        <w:ind w:left="3600" w:hanging="360"/>
+      </w:pPr>
+    </w:lvl>
+    <w:lvl w:ilvl="5" w:tplc="0409001B" w:tentative="1">
+      <w:start w:val="1"/>
+      <w:numFmt w:val="lowerRoman"/>
+      <w:lvlText w:val="%6."/>
+      <w:lvlJc w:val="right"/>
+      <w:pPr>
+        <w:ind w:left="4320" w:hanging="180"/>
+      </w:pPr>
+    </w:lvl>
+    <w:lvl w:ilvl="6" w:tplc="0409000F" w:tentative="1">
+      <w:start w:val="1"/>
+      <w:numFmt w:val="decimal"/>
+      <w:lvlText w:val="%7."/>
+      <w:lvlJc w:val="left"/>
+      <w:pPr>
+        <w:ind w:left="5040" w:hanging="360"/>
+      </w:pPr>
+    </w:lvl>
+    <w:lvl w:ilvl="7" w:tplc="04090019" w:tentative="1">
+      <w:start w:val="1"/>
+      <w:numFmt w:val="lowerLetter"/>
+      <w:lvlText w:val="%8."/>
+      <w:lvlJc w:val="left"/>
+      <w:pPr>
+        <w:ind w:left="5760" w:hanging="360"/>
+      </w:pPr>
+    </w:lvl>
+    <w:lvl w:ilvl="8" w:tplc="0409001B" w:tentative="1">
+      <w:start w:val="1"/>
+      <w:numFmt w:val="lowerRoman"/>
+      <w:lvlText w:val="%9."/>
+      <w:lvlJc w:val="right"/>
+      <w:pPr>
+        <w:ind w:left="6480" w:hanging="180"/>
+      </w:pPr>
+    </w:lvl>
+  </w:abstractNum>
+  <w:abstractNum w:abstractNumId="2">
     <w:nsid w:val="2768707F"/>
     <w:multiLevelType w:val="hybridMultilevel"/>
     <w:tmpl w:val="2FD8FE44"/>
@@ -1818,10 +4417,13 @@
     </w:lvl>
   </w:abstractNum>
   <w:num w:numId="1">
-    <w:abstractNumId w:val="1"/>
+    <w:abstractNumId w:val="2"/>
   </w:num>
   <w:num w:numId="2">
     <w:abstractNumId w:val="0"/>
+  </w:num>
+  <w:num w:numId="3">
+    <w:abstractNumId w:val="1"/>
   </w:num>
 </w:numbering>
 </file>
@@ -1985,6 +4587,7 @@
   <w:style w:type="character" w:default="1" w:styleId="DefaultParagraphFont">
     <w:name w:val="Default Paragraph Font"/>
     <w:uiPriority w:val="1"/>
+    <w:semiHidden/>
     <w:unhideWhenUsed/>
   </w:style>
   <w:style w:type="table" w:default="1" w:styleId="TableNormal">
@@ -2093,6 +4696,33 @@
     <w:semiHidden/>
     <w:unhideWhenUsed/>
     <w:rsid w:val="006118C9"/>
+  </w:style>
+  <w:style w:type="paragraph" w:styleId="BalloonText">
+    <w:name w:val="Balloon Text"/>
+    <w:basedOn w:val="Normal"/>
+    <w:link w:val="BalloonTextChar"/>
+    <w:uiPriority w:val="99"/>
+    <w:semiHidden/>
+    <w:unhideWhenUsed/>
+    <w:rsid w:val="00E32553"/>
+    <w:rPr>
+      <w:rFonts w:ascii="Lucida Grande" w:hAnsi="Lucida Grande"/>
+      <w:sz w:val="18"/>
+      <w:szCs w:val="18"/>
+    </w:rPr>
+  </w:style>
+  <w:style w:type="character" w:customStyle="1" w:styleId="BalloonTextChar">
+    <w:name w:val="Balloon Text Char"/>
+    <w:basedOn w:val="DefaultParagraphFont"/>
+    <w:link w:val="BalloonText"/>
+    <w:uiPriority w:val="99"/>
+    <w:semiHidden/>
+    <w:rsid w:val="00E32553"/>
+    <w:rPr>
+      <w:rFonts w:ascii="Lucida Grande" w:hAnsi="Lucida Grande"/>
+      <w:sz w:val="18"/>
+      <w:szCs w:val="18"/>
+    </w:rPr>
   </w:style>
 </w:styles>
 </file>
@@ -2256,6 +4886,7 @@
   <w:style w:type="character" w:default="1" w:styleId="DefaultParagraphFont">
     <w:name w:val="Default Paragraph Font"/>
     <w:uiPriority w:val="1"/>
+    <w:semiHidden/>
     <w:unhideWhenUsed/>
   </w:style>
   <w:style w:type="table" w:default="1" w:styleId="TableNormal">
@@ -2364,6 +4995,33 @@
     <w:semiHidden/>
     <w:unhideWhenUsed/>
     <w:rsid w:val="006118C9"/>
+  </w:style>
+  <w:style w:type="paragraph" w:styleId="BalloonText">
+    <w:name w:val="Balloon Text"/>
+    <w:basedOn w:val="Normal"/>
+    <w:link w:val="BalloonTextChar"/>
+    <w:uiPriority w:val="99"/>
+    <w:semiHidden/>
+    <w:unhideWhenUsed/>
+    <w:rsid w:val="00E32553"/>
+    <w:rPr>
+      <w:rFonts w:ascii="Lucida Grande" w:hAnsi="Lucida Grande"/>
+      <w:sz w:val="18"/>
+      <w:szCs w:val="18"/>
+    </w:rPr>
+  </w:style>
+  <w:style w:type="character" w:customStyle="1" w:styleId="BalloonTextChar">
+    <w:name w:val="Balloon Text Char"/>
+    <w:basedOn w:val="DefaultParagraphFont"/>
+    <w:link w:val="BalloonText"/>
+    <w:uiPriority w:val="99"/>
+    <w:semiHidden/>
+    <w:rsid w:val="00E32553"/>
+    <w:rPr>
+      <w:rFonts w:ascii="Lucida Grande" w:hAnsi="Lucida Grande"/>
+      <w:sz w:val="18"/>
+      <w:szCs w:val="18"/>
+    </w:rPr>
   </w:style>
 </w:styles>
 </file>
@@ -2693,7 +5351,7 @@
 </file>
 
 <file path=customXml/itemProps1.xml><?xml version="1.0" encoding="utf-8"?>
-<ds:datastoreItem xmlns:ds="http://schemas.openxmlformats.org/officeDocument/2006/customXml" ds:itemID="{67BAAF74-B9BE-E142-9A34-2AA51BE4BE78}">
+<ds:datastoreItem xmlns:ds="http://schemas.openxmlformats.org/officeDocument/2006/customXml" ds:itemID="{95E17243-4164-DF47-BB02-52E5F9C83478}">
   <ds:schemaRefs>
     <ds:schemaRef ds:uri="http://schemas.openxmlformats.org/officeDocument/2006/bibliography"/>
   </ds:schemaRefs>

</xml_diff>

<commit_message>
finished something unfinished in sec.4 in the report
</commit_message>
<xml_diff>
--- a/doc/Report.docx
+++ b/doc/Report.docx
@@ -274,7 +274,13 @@
         <w:ind w:firstLine="720"/>
       </w:pPr>
       <w:r>
-        <w:t>See Appendix.</w:t>
+        <w:t>See Appendix</w:t>
+      </w:r>
+      <w:r>
+        <w:t xml:space="preserve"> A</w:t>
+      </w:r>
+      <w:r>
+        <w:t>.</w:t>
       </w:r>
     </w:p>
     <w:p>
@@ -4617,39 +4623,13 @@
     </w:p>
     <w:p>
       <w:pPr>
-        <w:ind w:left="360"/>
-        <w:rPr>
-          <w:rFonts w:eastAsia="Times New Roman" w:cs="Times New Roman"/>
-          <w:lang w:eastAsia="zh-CN"/>
-        </w:rPr>
-      </w:pPr>
-    </w:p>
-    <w:p>
-      <w:pPr>
-        <w:ind w:left="360"/>
-        <w:rPr>
-          <w:rFonts w:eastAsia="Times New Roman" w:cs="Times New Roman"/>
-          <w:lang w:eastAsia="zh-CN"/>
-        </w:rPr>
-      </w:pPr>
-    </w:p>
-    <w:p>
-      <w:pPr>
-        <w:ind w:left="360"/>
-        <w:rPr>
-          <w:rFonts w:eastAsia="Times New Roman" w:cs="Times New Roman"/>
-          <w:lang w:eastAsia="zh-CN"/>
-        </w:rPr>
-      </w:pPr>
-    </w:p>
-    <w:p>
-      <w:pPr>
-        <w:ind w:left="360"/>
-        <w:rPr>
-          <w:rFonts w:eastAsia="Times New Roman" w:cs="Times New Roman"/>
-          <w:lang w:eastAsia="zh-CN"/>
-        </w:rPr>
-      </w:pPr>
+        <w:rPr>
+          <w:rFonts w:eastAsia="Times New Roman" w:cs="Times New Roman"/>
+          <w:lang w:eastAsia="zh-CN"/>
+        </w:rPr>
+      </w:pPr>
+      <w:bookmarkStart w:id="0" w:name="_GoBack"/>
+      <w:bookmarkEnd w:id="0"/>
     </w:p>
     <w:p>
       <w:pPr>
@@ -5073,11 +5053,126 @@
     <w:p>
       <w:pPr>
         <w:pStyle w:val="ListParagraph"/>
+        <w:numPr>
+          <w:ilvl w:val="0"/>
+          <w:numId w:val="5"/>
+        </w:numPr>
+        <w:rPr>
+          <w:lang w:eastAsia="zh-CN"/>
+        </w:rPr>
+      </w:pPr>
+      <w:r>
+        <w:rPr>
+          <w:lang w:eastAsia="zh-CN"/>
+        </w:rPr>
+        <w:t>Employee Managing Inventory</w:t>
+      </w:r>
+    </w:p>
+    <w:p>
+      <w:pPr>
+        <w:pStyle w:val="ListParagraph"/>
         <w:ind w:left="1440"/>
         <w:rPr>
           <w:lang w:eastAsia="zh-CN"/>
         </w:rPr>
       </w:pPr>
+      <w:r>
+        <w:rPr>
+          <w:lang w:eastAsia="zh-CN"/>
+        </w:rPr>
+        <w:t>Employees can update the quantity of each item on this page. When the order is shipped, the quantity of each item in that order will decrease. Negative numbers are prevented. When the quantity is less than 50, a “blue” warning will show up. When the quantity is less than 10, a “red” warning is turned on. All quantity data can be seen in the database.</w:t>
+      </w:r>
+    </w:p>
+    <w:p>
+      <w:pPr>
+        <w:pStyle w:val="ListParagraph"/>
+        <w:numPr>
+          <w:ilvl w:val="0"/>
+          <w:numId w:val="5"/>
+        </w:numPr>
+        <w:rPr>
+          <w:lang w:eastAsia="zh-CN"/>
+        </w:rPr>
+      </w:pPr>
+      <w:r>
+        <w:rPr>
+          <w:lang w:eastAsia="zh-CN"/>
+        </w:rPr>
+        <w:t>Manager Statistics</w:t>
+      </w:r>
+    </w:p>
+    <w:p>
+      <w:pPr>
+        <w:ind w:left="1440"/>
+        <w:rPr>
+          <w:lang w:eastAsia="zh-CN"/>
+        </w:rPr>
+      </w:pPr>
+      <w:r>
+        <w:rPr>
+          <w:lang w:eastAsia="zh-CN"/>
+        </w:rPr>
+        <w:t>When someone places the order, the sales information will be included in this form. All sales information is correctly displayed with respect to the time. Dummy values of sales of different period are inserted in the database to test the function.</w:t>
+      </w:r>
+    </w:p>
+    <w:p>
+      <w:pPr>
+        <w:pStyle w:val="ListParagraph"/>
+        <w:numPr>
+          <w:ilvl w:val="0"/>
+          <w:numId w:val="5"/>
+        </w:numPr>
+        <w:rPr>
+          <w:lang w:eastAsia="zh-CN"/>
+        </w:rPr>
+      </w:pPr>
+      <w:r>
+        <w:rPr>
+          <w:lang w:eastAsia="zh-CN"/>
+        </w:rPr>
+        <w:t>Manager Promotion</w:t>
+      </w:r>
+    </w:p>
+    <w:p>
+      <w:pPr>
+        <w:pStyle w:val="ListParagraph"/>
+        <w:ind w:left="1440"/>
+        <w:rPr>
+          <w:lang w:eastAsia="zh-CN"/>
+        </w:rPr>
+      </w:pPr>
+      <w:r>
+        <w:rPr>
+          <w:lang w:eastAsia="zh-CN"/>
+        </w:rPr>
+        <w:t xml:space="preserve">Manager need to first search for the item to promote. The discount rate is in percent form and the promotion date format is “Y-M-D </w:t>
+      </w:r>
+      <w:proofErr w:type="spellStart"/>
+      <w:r>
+        <w:rPr>
+          <w:lang w:eastAsia="zh-CN"/>
+        </w:rPr>
+        <w:t>hh:mm:ss</w:t>
+      </w:r>
+      <w:proofErr w:type="spellEnd"/>
+      <w:r>
+        <w:rPr>
+          <w:lang w:eastAsia="zh-CN"/>
+        </w:rPr>
+        <w:t>”.</w:t>
+      </w:r>
+      <w:r>
+        <w:rPr>
+          <w:lang w:eastAsia="zh-CN"/>
+        </w:rPr>
+        <w:t xml:space="preserve"> When today’s date is the starting date of promotion, the promoted item will be on the promotion shelf. When it reaches the ending date, the item will be off the shelf. Dummy values of different periods are inserted into the database to test if the promotion works. </w:t>
+      </w:r>
+      <w:r>
+        <w:rPr>
+          <w:lang w:eastAsia="zh-CN"/>
+        </w:rPr>
+        <w:t>Discounted prices are set as soon as the item is on promotion. Values of promo price can be found on the item page, customer basket page, employee inventory page, and manager promotion page.</w:t>
+      </w:r>
     </w:p>
     <w:p>
       <w:pPr>
@@ -5100,7 +5195,7 @@
     </w:p>
     <w:p>
       <w:pPr>
-        <w:ind w:left="360"/>
+        <w:pStyle w:val="ListParagraph"/>
         <w:rPr>
           <w:lang w:eastAsia="zh-CN"/>
         </w:rPr>
@@ -5118,21 +5213,19 @@
           <w:lang w:eastAsia="zh-CN"/>
         </w:rPr>
         <w:tab/>
-        <w:t xml:space="preserve">This project was a huge learning experience for both of us.  Neither of us had any previous experience with PHP, </w:t>
-      </w:r>
-      <w:proofErr w:type="spellStart"/>
-      <w:r>
-        <w:rPr>
-          <w:lang w:eastAsia="zh-CN"/>
-        </w:rPr>
-        <w:t>mySQL</w:t>
-      </w:r>
-      <w:proofErr w:type="spellEnd"/>
-      <w:r>
-        <w:rPr>
-          <w:lang w:eastAsia="zh-CN"/>
-        </w:rPr>
-        <w:t>, or any sort of web programming, which at times made the project quite difficult.  We found that sometimes problems that seem trivial, such as passing multiple data items through POST with one button click on an HTML form, can often be the most time consuming.  However, one of the benefits of working on a team is that two heads really are much better than one; together we were able to solve every problem we found, no matter how frustrating.</w:t>
+        <w:t>This project was a huge learning experience for both of us.  Neither of us had any</w:t>
+      </w:r>
+      <w:r>
+        <w:rPr>
+          <w:lang w:eastAsia="zh-CN"/>
+        </w:rPr>
+        <w:t xml:space="preserve"> previous experience with PHP, M</w:t>
+      </w:r>
+      <w:r>
+        <w:rPr>
+          <w:lang w:eastAsia="zh-CN"/>
+        </w:rPr>
+        <w:t>ySQL, or any sort of web programming, which at times made the project quite difficult.  We found that sometimes problems that seem trivial, such as passing multiple data items through POST with one button click on an HTML form, can often be the most time consuming.  However, one of the benefits of working on a team is that two heads really are much better than one; together we were able to solve every problem we found, no matter how frustrating.</w:t>
       </w:r>
     </w:p>
     <w:p>
@@ -5168,21 +5261,19 @@
           <w:lang w:eastAsia="zh-CN"/>
         </w:rPr>
         <w:tab/>
-        <w:t xml:space="preserve">We both agree that perhaps the biggest lesson we learned, however, was to do with customer requirements and design specifications and how those translate into a project.  Though the requirements may have looked very simple at times on paper, they often ended up being quite complex, </w:t>
-      </w:r>
-      <w:proofErr w:type="spellStart"/>
-      <w:r>
-        <w:rPr>
-          <w:lang w:eastAsia="zh-CN"/>
-        </w:rPr>
-        <w:t>moreso</w:t>
-      </w:r>
-      <w:proofErr w:type="spellEnd"/>
-      <w:r>
-        <w:rPr>
-          <w:lang w:eastAsia="zh-CN"/>
-        </w:rPr>
-        <w:t xml:space="preserve"> than we ever expected.  For example, adding in the ability for customers to place orders was one of the more difficult bits of coding and required quite a bit of thought about the structuring of the database and the SQL queries.  There were also features that seem incredibly simple when you use them, but are extraordinarily difficult to implement.  Store search, for example, is just one simple feature but was probably the most complex bit of code that was written.  On that note, one of the most valuable things we learned was not to get too ahead of ourselves.  In theory the project was simple; in reality it was complex and quite large in scope.  We often found, even faced with the huge task of just fulfilling the design requirements, that it was easy to get caught in the trap of feature creep, which turned out to be just as dangerous coming from the developers as it would be from a customer.  This again was where we learned the value of having a programming team, because one was always able to check the other.  We are satisfied that we have fulfilled the requirements and, despite time constraints, managed to add a few extra touches that make the program much easier to use and much more realistic.</w:t>
+        <w:t>We both agree that perhaps the biggest lesson we learned, however, was to do with customer requirements and design specifications and how those translate into a project.  Though the requirements may have looked very simple at times on paper, they often ended up being quite complex, more</w:t>
+      </w:r>
+      <w:r>
+        <w:rPr>
+          <w:lang w:eastAsia="zh-CN"/>
+        </w:rPr>
+        <w:t xml:space="preserve"> </w:t>
+      </w:r>
+      <w:r>
+        <w:rPr>
+          <w:lang w:eastAsia="zh-CN"/>
+        </w:rPr>
+        <w:t>so than we ever expected.  For example, adding in the ability for customers to place orders was one of the more difficult bits of coding and required quite a bit of thought about the structuring of the database and the SQL queries.  There were also features that seem incredibly simple when you use them, but are extraordinarily difficult to implement.  Store search, for example, is just one simple feature but was probably the most complex bit of code that was written.  On that note, one of the most valuable things we learned was not to get too ahead of ourselves.  In theory the project was simple; in reality it was complex and quite large in scope.  We often found, even faced with the huge task of just fulfilling the design requirements, that it was easy to get caught in the trap of feature creep, which turned out to be just as dangerous coming from the developers as it would be from a customer.  This again was where we learned the value of having a programming team, because one was always able to check the other.  We are satisfied that we have fulfilled the requirements and, despite time constraints, managed to add a few extra touches that make the program much easier to use and much more realistic.</w:t>
       </w:r>
     </w:p>
     <w:p>
@@ -5197,24 +5288,20 @@
           <w:lang w:eastAsia="zh-CN"/>
         </w:rPr>
         <w:tab/>
-        <w:t>Overall, we both found the project incredibly rewarding, though it was also quite time consuming and at times frustrating.  Both of us learned some very valuable skills for the workplace in PHP/</w:t>
-      </w:r>
-      <w:proofErr w:type="spellStart"/>
-      <w:r>
-        <w:rPr>
-          <w:lang w:eastAsia="zh-CN"/>
-        </w:rPr>
-        <w:t>mySQL</w:t>
-      </w:r>
-      <w:proofErr w:type="spellEnd"/>
-      <w:r>
-        <w:rPr>
-          <w:lang w:eastAsia="zh-CN"/>
-        </w:rPr>
-        <w:t>, have a better grasp on project design, management, and planning, and most and best of all, have a much better idea of what it means to work on a programming team and how it can be greatly beneficial to coding projects.  Though we wish we had more time to spend on some things, such as the GUI for the website, we are both extremely satisfied with our results and glad to have had such a great opportunity to learn.</w:t>
-      </w:r>
-      <w:bookmarkStart w:id="0" w:name="_GoBack"/>
-      <w:bookmarkEnd w:id="0"/>
+        <w:t>Overall, we both found the project incredibly rewarding, though it was also quite time consuming and at times frustrating.  Both of us learned some very valuable s</w:t>
+      </w:r>
+      <w:r>
+        <w:rPr>
+          <w:lang w:eastAsia="zh-CN"/>
+        </w:rPr>
+        <w:t>kills for the workplace in PHP/M</w:t>
+      </w:r>
+      <w:r>
+        <w:rPr>
+          <w:lang w:eastAsia="zh-CN"/>
+        </w:rPr>
+        <w:t>ySQL, have a better grasp on project design, management, and planning, and most and best of all, have a much better idea of what it means to work on a programming team and how it can be greatly beneficial to coding projects.  Though we wish we had more time to spend on some things, such as the GUI for the website, we are both extremely satisfied with our results and glad to have had such a great opportunity to learn.</w:t>
+      </w:r>
     </w:p>
     <w:sectPr>
       <w:footerReference w:type="even" r:id="rId41"/>
@@ -5320,7 +5407,7 @@
         <w:rStyle w:val="PageNumber"/>
         <w:noProof/>
       </w:rPr>
-      <w:t>18</w:t>
+      <w:t>16</w:t>
     </w:r>
     <w:r>
       <w:rPr>
@@ -5623,7 +5710,7 @@
   <w:abstractNum w:abstractNumId="3">
     <w:nsid w:val="28933E83"/>
     <w:multiLevelType w:val="hybridMultilevel"/>
-    <w:tmpl w:val="4F3E6358"/>
+    <w:tmpl w:val="86FAAA70"/>
     <w:lvl w:ilvl="0" w:tplc="0409000F">
       <w:start w:val="1"/>
       <w:numFmt w:val="decimal"/>
@@ -6849,7 +6936,7 @@
 </file>
 
 <file path=customXml/itemProps1.xml><?xml version="1.0" encoding="utf-8"?>
-<ds:datastoreItem xmlns:ds="http://schemas.openxmlformats.org/officeDocument/2006/customXml" ds:itemID="{A45424E9-5AB1-864E-90A1-E735D274AEFE}">
+<ds:datastoreItem xmlns:ds="http://schemas.openxmlformats.org/officeDocument/2006/customXml" ds:itemID="{E8B6C719-174B-714A-AEE6-38403C8F0452}">
   <ds:schemaRefs>
     <ds:schemaRef ds:uri="http://schemas.openxmlformats.org/officeDocument/2006/bibliography"/>
   </ds:schemaRefs>

</xml_diff>